<commit_message>
Online Server로 DB로 이름변경, participator 변경
</commit_message>
<xml_diff>
--- a/DomainModels/UC-8 Domain Model.docx
+++ b/DomainModels/UC-8 Domain Model.docx
@@ -11,59 +11,20 @@
           <w:lang w:val="en-US"/>
         </w:rPr>
       </w:pPr>
-      <w:bookmarkStart w:id="0" w:name="_you1yxem11do" w:colFirst="0" w:colLast="0"/>
+      <w:bookmarkStart w:id="0" w:name="_you1yxem11do"/>
       <w:bookmarkEnd w:id="0"/>
-      <w:r>
-        <w:rPr>
-          <w:rFonts w:asciiTheme="majorEastAsia" w:eastAsiaTheme="majorEastAsia" w:hAnsiTheme="majorEastAsia"/>
-          <w:lang w:val="en-US"/>
-        </w:rPr>
-        <w:t>UC-</w:t>
-      </w:r>
       <w:r>
         <w:rPr>
           <w:rFonts w:asciiTheme="majorEastAsia" w:eastAsiaTheme="majorEastAsia" w:hAnsiTheme="majorEastAsia" w:hint="eastAsia"/>
           <w:lang w:val="en-US"/>
         </w:rPr>
-        <w:t>8</w:t>
+        <w:t>UC-8 User Authentication</w:t>
       </w:r>
-      <w:r>
-        <w:rPr>
-          <w:rFonts w:asciiTheme="majorEastAsia" w:eastAsiaTheme="majorEastAsia" w:hAnsiTheme="majorEastAsia" w:hint="eastAsia"/>
-          <w:lang w:val="en-US"/>
-        </w:rPr>
-        <w:t xml:space="preserve"> </w:t>
-      </w:r>
-      <w:proofErr w:type="spellStart"/>
-      <w:r>
-        <w:rPr>
-          <w:rFonts w:asciiTheme="majorEastAsia" w:eastAsiaTheme="majorEastAsia" w:hAnsiTheme="majorEastAsia" w:hint="eastAsia"/>
-          <w:lang w:val="en-US"/>
-        </w:rPr>
-        <w:t>User</w:t>
-      </w:r>
-      <w:proofErr w:type="spellEnd"/>
-      <w:r>
-        <w:rPr>
-          <w:rFonts w:asciiTheme="majorEastAsia" w:eastAsiaTheme="majorEastAsia" w:hAnsiTheme="majorEastAsia" w:hint="eastAsia"/>
-          <w:lang w:val="en-US"/>
-        </w:rPr>
-        <w:t xml:space="preserve"> </w:t>
-      </w:r>
-      <w:proofErr w:type="spellStart"/>
-      <w:r>
-        <w:rPr>
-          <w:rFonts w:asciiTheme="majorEastAsia" w:eastAsiaTheme="majorEastAsia" w:hAnsiTheme="majorEastAsia" w:hint="eastAsia"/>
-          <w:lang w:val="en-US"/>
-        </w:rPr>
-        <w:t>Authentication</w:t>
-      </w:r>
-      <w:proofErr w:type="spellEnd"/>
     </w:p>
     <w:p>
       <w:pPr>
         <w:rPr>
-          <w:rFonts w:asciiTheme="majorEastAsia" w:eastAsiaTheme="majorEastAsia" w:hAnsiTheme="majorEastAsia"/>
+          <w:rFonts w:asciiTheme="majorEastAsia" w:eastAsiaTheme="majorEastAsia" w:hAnsiTheme="majorEastAsia" w:hint="eastAsia"/>
           <w:lang w:val="en-US"/>
         </w:rPr>
       </w:pPr>
@@ -73,65 +34,25 @@
         <w:pStyle w:val="a4"/>
         <w:spacing w:line="240" w:lineRule="auto"/>
         <w:rPr>
-          <w:rFonts w:asciiTheme="majorEastAsia" w:eastAsiaTheme="majorEastAsia" w:hAnsiTheme="majorEastAsia"/>
+          <w:rFonts w:asciiTheme="majorEastAsia" w:eastAsiaTheme="majorEastAsia" w:hAnsiTheme="majorEastAsia" w:hint="eastAsia"/>
           <w:color w:val="000000"/>
           <w:lang w:val="en-US"/>
         </w:rPr>
       </w:pPr>
-      <w:bookmarkStart w:id="1" w:name="_c88w8vgpil4z" w:colFirst="0" w:colLast="0"/>
+      <w:bookmarkStart w:id="1" w:name="_c88w8vgpil4z"/>
       <w:bookmarkEnd w:id="1"/>
-      <w:proofErr w:type="spellStart"/>
       <w:r>
         <w:rPr>
-          <w:rFonts w:asciiTheme="majorEastAsia" w:eastAsiaTheme="majorEastAsia" w:hAnsiTheme="majorEastAsia"/>
+          <w:rFonts w:asciiTheme="majorEastAsia" w:eastAsiaTheme="majorEastAsia" w:hAnsiTheme="majorEastAsia" w:hint="eastAsia"/>
           <w:color w:val="000000"/>
           <w:lang w:val="en-US"/>
         </w:rPr>
-        <w:t>Extracting</w:t>
+        <w:t>Extracting the Responsibility</w:t>
       </w:r>
-      <w:proofErr w:type="spellEnd"/>
-      <w:r>
-        <w:rPr>
-          <w:rFonts w:asciiTheme="majorEastAsia" w:eastAsiaTheme="majorEastAsia" w:hAnsiTheme="majorEastAsia"/>
-          <w:color w:val="000000"/>
-          <w:lang w:val="en-US"/>
-        </w:rPr>
-        <w:t xml:space="preserve"> </w:t>
-      </w:r>
-      <w:proofErr w:type="spellStart"/>
-      <w:r>
-        <w:rPr>
-          <w:rFonts w:asciiTheme="majorEastAsia" w:eastAsiaTheme="majorEastAsia" w:hAnsiTheme="majorEastAsia"/>
-          <w:color w:val="000000"/>
-          <w:lang w:val="en-US"/>
-        </w:rPr>
-        <w:t>the</w:t>
-      </w:r>
-      <w:proofErr w:type="spellEnd"/>
-      <w:r>
-        <w:rPr>
-          <w:rFonts w:asciiTheme="majorEastAsia" w:eastAsiaTheme="majorEastAsia" w:hAnsiTheme="majorEastAsia"/>
-          <w:color w:val="000000"/>
-          <w:lang w:val="en-US"/>
-        </w:rPr>
-        <w:t xml:space="preserve"> </w:t>
-      </w:r>
-      <w:proofErr w:type="spellStart"/>
-      <w:r>
-        <w:rPr>
-          <w:rFonts w:asciiTheme="majorEastAsia" w:eastAsiaTheme="majorEastAsia" w:hAnsiTheme="majorEastAsia"/>
-          <w:color w:val="000000"/>
-          <w:lang w:val="en-US"/>
-        </w:rPr>
-        <w:t>Responsibility</w:t>
-      </w:r>
-      <w:proofErr w:type="spellEnd"/>
     </w:p>
     <w:tbl>
       <w:tblPr>
-        <w:tblStyle w:val="a5"/>
         <w:tblW w:w="9015" w:type="dxa"/>
-        <w:tblInd w:w="0" w:type="dxa"/>
         <w:tblBorders>
           <w:top w:val="single" w:sz="8" w:space="0" w:color="000000"/>
           <w:left w:val="single" w:sz="8" w:space="0" w:color="000000"/>
@@ -152,6 +73,12 @@
         <w:tc>
           <w:tcPr>
             <w:tcW w:w="5895" w:type="dxa"/>
+            <w:tcBorders>
+              <w:top w:val="single" w:sz="8" w:space="0" w:color="000000"/>
+              <w:left w:val="single" w:sz="8" w:space="0" w:color="000000"/>
+              <w:bottom w:val="single" w:sz="8" w:space="0" w:color="000000"/>
+              <w:right w:val="single" w:sz="8" w:space="0" w:color="000000"/>
+            </w:tcBorders>
             <w:shd w:val="clear" w:color="auto" w:fill="4A86E8"/>
             <w:tcMar>
               <w:top w:w="100" w:type="dxa"/>
@@ -159,33 +86,34 @@
               <w:bottom w:w="100" w:type="dxa"/>
               <w:right w:w="100" w:type="dxa"/>
             </w:tcMar>
-          </w:tcPr>
-          <w:p>
-            <w:pPr>
-              <w:widowControl w:val="0"/>
-              <w:spacing w:line="240" w:lineRule="auto"/>
-              <w:rPr>
-                <w:rFonts w:asciiTheme="majorEastAsia" w:eastAsiaTheme="majorEastAsia" w:hAnsiTheme="majorEastAsia"/>
-              </w:rPr>
-            </w:pPr>
-            <w:proofErr w:type="spellStart"/>
-            <w:r>
-              <w:rPr>
-                <w:rFonts w:asciiTheme="majorEastAsia" w:eastAsiaTheme="majorEastAsia" w:hAnsiTheme="majorEastAsia"/>
+            <w:hideMark/>
+          </w:tcPr>
+          <w:p>
+            <w:pPr>
+              <w:widowControl w:val="0"/>
+              <w:spacing w:line="240" w:lineRule="auto"/>
+              <w:rPr>
+                <w:rFonts w:asciiTheme="majorEastAsia" w:eastAsiaTheme="majorEastAsia" w:hAnsiTheme="majorEastAsia" w:hint="eastAsia"/>
+              </w:rPr>
+            </w:pPr>
+            <w:proofErr w:type="spellStart"/>
+            <w:r>
+              <w:rPr>
+                <w:rFonts w:asciiTheme="majorEastAsia" w:eastAsiaTheme="majorEastAsia" w:hAnsiTheme="majorEastAsia" w:hint="eastAsia"/>
               </w:rPr>
               <w:t>Responsibility</w:t>
             </w:r>
             <w:proofErr w:type="spellEnd"/>
             <w:r>
               <w:rPr>
-                <w:rFonts w:asciiTheme="majorEastAsia" w:eastAsiaTheme="majorEastAsia" w:hAnsiTheme="majorEastAsia"/>
+                <w:rFonts w:asciiTheme="majorEastAsia" w:eastAsiaTheme="majorEastAsia" w:hAnsiTheme="majorEastAsia" w:hint="eastAsia"/>
               </w:rPr>
               <w:t xml:space="preserve"> </w:t>
             </w:r>
             <w:proofErr w:type="spellStart"/>
             <w:r>
               <w:rPr>
-                <w:rFonts w:asciiTheme="majorEastAsia" w:eastAsiaTheme="majorEastAsia" w:hAnsiTheme="majorEastAsia"/>
+                <w:rFonts w:asciiTheme="majorEastAsia" w:eastAsiaTheme="majorEastAsia" w:hAnsiTheme="majorEastAsia" w:hint="eastAsia"/>
               </w:rPr>
               <w:t>Description</w:t>
             </w:r>
@@ -195,6 +123,12 @@
         <w:tc>
           <w:tcPr>
             <w:tcW w:w="1005" w:type="dxa"/>
+            <w:tcBorders>
+              <w:top w:val="single" w:sz="8" w:space="0" w:color="000000"/>
+              <w:left w:val="single" w:sz="8" w:space="0" w:color="000000"/>
+              <w:bottom w:val="single" w:sz="8" w:space="0" w:color="000000"/>
+              <w:right w:val="single" w:sz="8" w:space="0" w:color="000000"/>
+            </w:tcBorders>
             <w:shd w:val="clear" w:color="auto" w:fill="4A86E8"/>
             <w:tcMar>
               <w:top w:w="100" w:type="dxa"/>
@@ -202,19 +136,20 @@
               <w:bottom w:w="100" w:type="dxa"/>
               <w:right w:w="100" w:type="dxa"/>
             </w:tcMar>
-          </w:tcPr>
-          <w:p>
-            <w:pPr>
-              <w:widowControl w:val="0"/>
-              <w:spacing w:line="240" w:lineRule="auto"/>
-              <w:rPr>
-                <w:rFonts w:asciiTheme="majorEastAsia" w:eastAsiaTheme="majorEastAsia" w:hAnsiTheme="majorEastAsia"/>
-              </w:rPr>
-            </w:pPr>
-            <w:proofErr w:type="spellStart"/>
-            <w:r>
-              <w:rPr>
-                <w:rFonts w:asciiTheme="majorEastAsia" w:eastAsiaTheme="majorEastAsia" w:hAnsiTheme="majorEastAsia"/>
+            <w:hideMark/>
+          </w:tcPr>
+          <w:p>
+            <w:pPr>
+              <w:widowControl w:val="0"/>
+              <w:spacing w:line="240" w:lineRule="auto"/>
+              <w:rPr>
+                <w:rFonts w:asciiTheme="majorEastAsia" w:eastAsiaTheme="majorEastAsia" w:hAnsiTheme="majorEastAsia" w:hint="eastAsia"/>
+              </w:rPr>
+            </w:pPr>
+            <w:proofErr w:type="spellStart"/>
+            <w:r>
+              <w:rPr>
+                <w:rFonts w:asciiTheme="majorEastAsia" w:eastAsiaTheme="majorEastAsia" w:hAnsiTheme="majorEastAsia" w:hint="eastAsia"/>
               </w:rPr>
               <w:t>Type</w:t>
             </w:r>
@@ -224,6 +159,12 @@
         <w:tc>
           <w:tcPr>
             <w:tcW w:w="2115" w:type="dxa"/>
+            <w:tcBorders>
+              <w:top w:val="single" w:sz="8" w:space="0" w:color="000000"/>
+              <w:left w:val="single" w:sz="8" w:space="0" w:color="000000"/>
+              <w:bottom w:val="single" w:sz="8" w:space="0" w:color="000000"/>
+              <w:right w:val="single" w:sz="8" w:space="0" w:color="000000"/>
+            </w:tcBorders>
             <w:shd w:val="clear" w:color="auto" w:fill="4A86E8"/>
             <w:tcMar>
               <w:top w:w="100" w:type="dxa"/>
@@ -231,33 +172,34 @@
               <w:bottom w:w="100" w:type="dxa"/>
               <w:right w:w="100" w:type="dxa"/>
             </w:tcMar>
-          </w:tcPr>
-          <w:p>
-            <w:pPr>
-              <w:widowControl w:val="0"/>
-              <w:spacing w:line="240" w:lineRule="auto"/>
-              <w:rPr>
-                <w:rFonts w:asciiTheme="majorEastAsia" w:eastAsiaTheme="majorEastAsia" w:hAnsiTheme="majorEastAsia"/>
-              </w:rPr>
-            </w:pPr>
-            <w:proofErr w:type="spellStart"/>
-            <w:r>
-              <w:rPr>
-                <w:rFonts w:asciiTheme="majorEastAsia" w:eastAsiaTheme="majorEastAsia" w:hAnsiTheme="majorEastAsia"/>
+            <w:hideMark/>
+          </w:tcPr>
+          <w:p>
+            <w:pPr>
+              <w:widowControl w:val="0"/>
+              <w:spacing w:line="240" w:lineRule="auto"/>
+              <w:rPr>
+                <w:rFonts w:asciiTheme="majorEastAsia" w:eastAsiaTheme="majorEastAsia" w:hAnsiTheme="majorEastAsia" w:hint="eastAsia"/>
+              </w:rPr>
+            </w:pPr>
+            <w:proofErr w:type="spellStart"/>
+            <w:r>
+              <w:rPr>
+                <w:rFonts w:asciiTheme="majorEastAsia" w:eastAsiaTheme="majorEastAsia" w:hAnsiTheme="majorEastAsia" w:hint="eastAsia"/>
               </w:rPr>
               <w:t>Concept</w:t>
             </w:r>
             <w:proofErr w:type="spellEnd"/>
             <w:r>
               <w:rPr>
-                <w:rFonts w:asciiTheme="majorEastAsia" w:eastAsiaTheme="majorEastAsia" w:hAnsiTheme="majorEastAsia"/>
+                <w:rFonts w:asciiTheme="majorEastAsia" w:eastAsiaTheme="majorEastAsia" w:hAnsiTheme="majorEastAsia" w:hint="eastAsia"/>
               </w:rPr>
               <w:t xml:space="preserve"> </w:t>
             </w:r>
             <w:proofErr w:type="spellStart"/>
             <w:r>
               <w:rPr>
-                <w:rFonts w:asciiTheme="majorEastAsia" w:eastAsiaTheme="majorEastAsia" w:hAnsiTheme="majorEastAsia"/>
+                <w:rFonts w:asciiTheme="majorEastAsia" w:eastAsiaTheme="majorEastAsia" w:hAnsiTheme="majorEastAsia" w:hint="eastAsia"/>
               </w:rPr>
               <w:t>Name</w:t>
             </w:r>
@@ -269,87 +211,87 @@
         <w:tc>
           <w:tcPr>
             <w:tcW w:w="5895" w:type="dxa"/>
-            <w:shd w:val="clear" w:color="auto" w:fill="auto"/>
-            <w:tcMar>
-              <w:top w:w="100" w:type="dxa"/>
-              <w:left w:w="100" w:type="dxa"/>
-              <w:bottom w:w="100" w:type="dxa"/>
-              <w:right w:w="100" w:type="dxa"/>
-            </w:tcMar>
-          </w:tcPr>
-          <w:p>
-            <w:pPr>
-              <w:widowControl w:val="0"/>
-              <w:spacing w:line="240" w:lineRule="auto"/>
-              <w:rPr>
-                <w:rFonts w:asciiTheme="majorEastAsia" w:eastAsiaTheme="majorEastAsia" w:hAnsiTheme="majorEastAsia"/>
-              </w:rPr>
-            </w:pPr>
-            <w:proofErr w:type="spellStart"/>
-            <w:r>
-              <w:rPr>
-                <w:rFonts w:asciiTheme="majorEastAsia" w:eastAsiaTheme="majorEastAsia" w:hAnsiTheme="majorEastAsia" w:cs="Arial Unicode MS"/>
+            <w:tcBorders>
+              <w:top w:val="single" w:sz="8" w:space="0" w:color="000000"/>
+              <w:left w:val="single" w:sz="8" w:space="0" w:color="000000"/>
+              <w:bottom w:val="single" w:sz="8" w:space="0" w:color="000000"/>
+              <w:right w:val="single" w:sz="8" w:space="0" w:color="000000"/>
+            </w:tcBorders>
+            <w:tcMar>
+              <w:top w:w="100" w:type="dxa"/>
+              <w:left w:w="100" w:type="dxa"/>
+              <w:bottom w:w="100" w:type="dxa"/>
+              <w:right w:w="100" w:type="dxa"/>
+            </w:tcMar>
+            <w:hideMark/>
+          </w:tcPr>
+          <w:p>
+            <w:pPr>
+              <w:widowControl w:val="0"/>
+              <w:spacing w:line="240" w:lineRule="auto"/>
+              <w:rPr>
+                <w:rFonts w:asciiTheme="majorEastAsia" w:eastAsiaTheme="majorEastAsia" w:hAnsiTheme="majorEastAsia" w:hint="eastAsia"/>
+              </w:rPr>
+            </w:pPr>
+            <w:proofErr w:type="spellStart"/>
+            <w:r>
+              <w:rPr>
+                <w:rFonts w:asciiTheme="majorEastAsia" w:eastAsiaTheme="majorEastAsia" w:hAnsiTheme="majorEastAsia" w:cs="Arial Unicode MS" w:hint="eastAsia"/>
               </w:rPr>
               <w:t>UC와</w:t>
             </w:r>
             <w:proofErr w:type="spellEnd"/>
             <w:r>
               <w:rPr>
-                <w:rFonts w:asciiTheme="majorEastAsia" w:eastAsiaTheme="majorEastAsia" w:hAnsiTheme="majorEastAsia" w:cs="Arial Unicode MS"/>
+                <w:rFonts w:asciiTheme="majorEastAsia" w:eastAsiaTheme="majorEastAsia" w:hAnsiTheme="majorEastAsia" w:cs="Arial Unicode MS" w:hint="eastAsia"/>
               </w:rPr>
               <w:t xml:space="preserve"> 관련된 모든 </w:t>
             </w:r>
             <w:proofErr w:type="spellStart"/>
             <w:r>
               <w:rPr>
-                <w:rFonts w:asciiTheme="majorEastAsia" w:eastAsiaTheme="majorEastAsia" w:hAnsiTheme="majorEastAsia" w:cs="Arial Unicode MS"/>
-              </w:rPr>
-              <w:t>concept</w:t>
-            </w:r>
-            <w:r>
-              <w:rPr>
-                <w:rFonts w:asciiTheme="majorEastAsia" w:eastAsiaTheme="majorEastAsia" w:hAnsiTheme="majorEastAsia" w:cs="Arial Unicode MS" w:hint="eastAsia"/>
-              </w:rPr>
-              <w:t>들의</w:t>
-            </w:r>
-            <w:proofErr w:type="spellEnd"/>
-            <w:r>
-              <w:rPr>
-                <w:rFonts w:asciiTheme="majorEastAsia" w:eastAsiaTheme="majorEastAsia" w:hAnsiTheme="majorEastAsia" w:cs="Arial Unicode MS" w:hint="eastAsia"/>
-              </w:rPr>
-              <w:t xml:space="preserve"> 행동을 조정한다.</w:t>
-            </w:r>
-            <w:r>
-              <w:rPr>
-                <w:rFonts w:asciiTheme="majorEastAsia" w:eastAsiaTheme="majorEastAsia" w:hAnsiTheme="majorEastAsia" w:cs="Arial Unicode MS"/>
-              </w:rPr>
-              <w:t xml:space="preserve"> </w:t>
+                <w:rFonts w:asciiTheme="majorEastAsia" w:eastAsiaTheme="majorEastAsia" w:hAnsiTheme="majorEastAsia" w:cs="Arial Unicode MS" w:hint="eastAsia"/>
+              </w:rPr>
+              <w:t>concept들의</w:t>
+            </w:r>
+            <w:proofErr w:type="spellEnd"/>
+            <w:r>
+              <w:rPr>
+                <w:rFonts w:asciiTheme="majorEastAsia" w:eastAsiaTheme="majorEastAsia" w:hAnsiTheme="majorEastAsia" w:cs="Arial Unicode MS" w:hint="eastAsia"/>
+              </w:rPr>
+              <w:t xml:space="preserve"> 행동을 조정한다. </w:t>
             </w:r>
           </w:p>
         </w:tc>
         <w:tc>
           <w:tcPr>
             <w:tcW w:w="1005" w:type="dxa"/>
-            <w:shd w:val="clear" w:color="auto" w:fill="auto"/>
-            <w:tcMar>
-              <w:top w:w="100" w:type="dxa"/>
-              <w:left w:w="100" w:type="dxa"/>
-              <w:bottom w:w="100" w:type="dxa"/>
-              <w:right w:w="100" w:type="dxa"/>
-            </w:tcMar>
-          </w:tcPr>
-          <w:p>
-            <w:pPr>
-              <w:widowControl w:val="0"/>
-              <w:spacing w:line="240" w:lineRule="auto"/>
-              <w:rPr>
-                <w:rFonts w:asciiTheme="majorEastAsia" w:eastAsiaTheme="majorEastAsia" w:hAnsiTheme="majorEastAsia"/>
-              </w:rPr>
-            </w:pPr>
-            <w:proofErr w:type="spellStart"/>
-            <w:r>
-              <w:rPr>
-                <w:rFonts w:asciiTheme="majorEastAsia" w:eastAsiaTheme="majorEastAsia" w:hAnsiTheme="majorEastAsia"/>
+            <w:tcBorders>
+              <w:top w:val="single" w:sz="8" w:space="0" w:color="000000"/>
+              <w:left w:val="single" w:sz="8" w:space="0" w:color="000000"/>
+              <w:bottom w:val="single" w:sz="8" w:space="0" w:color="000000"/>
+              <w:right w:val="single" w:sz="8" w:space="0" w:color="000000"/>
+            </w:tcBorders>
+            <w:tcMar>
+              <w:top w:w="100" w:type="dxa"/>
+              <w:left w:w="100" w:type="dxa"/>
+              <w:bottom w:w="100" w:type="dxa"/>
+              <w:right w:w="100" w:type="dxa"/>
+            </w:tcMar>
+            <w:hideMark/>
+          </w:tcPr>
+          <w:p>
+            <w:pPr>
+              <w:widowControl w:val="0"/>
+              <w:spacing w:line="240" w:lineRule="auto"/>
+              <w:rPr>
+                <w:rFonts w:asciiTheme="majorEastAsia" w:eastAsiaTheme="majorEastAsia" w:hAnsiTheme="majorEastAsia" w:hint="eastAsia"/>
+              </w:rPr>
+            </w:pPr>
+            <w:proofErr w:type="spellStart"/>
+            <w:r>
+              <w:rPr>
+                <w:rFonts w:asciiTheme="majorEastAsia" w:eastAsiaTheme="majorEastAsia" w:hAnsiTheme="majorEastAsia" w:hint="eastAsia"/>
               </w:rPr>
               <w:t>D</w:t>
             </w:r>
@@ -359,26 +301,32 @@
         <w:tc>
           <w:tcPr>
             <w:tcW w:w="2115" w:type="dxa"/>
-            <w:shd w:val="clear" w:color="auto" w:fill="auto"/>
-            <w:tcMar>
-              <w:top w:w="100" w:type="dxa"/>
-              <w:left w:w="100" w:type="dxa"/>
-              <w:bottom w:w="100" w:type="dxa"/>
-              <w:right w:w="100" w:type="dxa"/>
-            </w:tcMar>
-          </w:tcPr>
-          <w:p>
-            <w:pPr>
-              <w:widowControl w:val="0"/>
-              <w:spacing w:line="240" w:lineRule="auto"/>
-              <w:rPr>
-                <w:rFonts w:asciiTheme="majorEastAsia" w:eastAsiaTheme="majorEastAsia" w:hAnsiTheme="majorEastAsia"/>
-              </w:rPr>
-            </w:pPr>
-            <w:proofErr w:type="spellStart"/>
-            <w:r>
-              <w:rPr>
-                <w:rFonts w:asciiTheme="majorEastAsia" w:eastAsiaTheme="majorEastAsia" w:hAnsiTheme="majorEastAsia"/>
+            <w:tcBorders>
+              <w:top w:val="single" w:sz="8" w:space="0" w:color="000000"/>
+              <w:left w:val="single" w:sz="8" w:space="0" w:color="000000"/>
+              <w:bottom w:val="single" w:sz="8" w:space="0" w:color="000000"/>
+              <w:right w:val="single" w:sz="8" w:space="0" w:color="000000"/>
+            </w:tcBorders>
+            <w:tcMar>
+              <w:top w:w="100" w:type="dxa"/>
+              <w:left w:w="100" w:type="dxa"/>
+              <w:bottom w:w="100" w:type="dxa"/>
+              <w:right w:w="100" w:type="dxa"/>
+            </w:tcMar>
+            <w:hideMark/>
+          </w:tcPr>
+          <w:p>
+            <w:pPr>
+              <w:widowControl w:val="0"/>
+              <w:spacing w:line="240" w:lineRule="auto"/>
+              <w:rPr>
+                <w:rFonts w:asciiTheme="majorEastAsia" w:eastAsiaTheme="majorEastAsia" w:hAnsiTheme="majorEastAsia" w:hint="eastAsia"/>
+              </w:rPr>
+            </w:pPr>
+            <w:proofErr w:type="spellStart"/>
+            <w:r>
+              <w:rPr>
+                <w:rFonts w:asciiTheme="majorEastAsia" w:eastAsiaTheme="majorEastAsia" w:hAnsiTheme="majorEastAsia" w:hint="eastAsia"/>
               </w:rPr>
               <w:t>Controller</w:t>
             </w:r>
@@ -390,20 +338,26 @@
         <w:tc>
           <w:tcPr>
             <w:tcW w:w="5895" w:type="dxa"/>
-            <w:shd w:val="clear" w:color="auto" w:fill="auto"/>
-            <w:tcMar>
-              <w:top w:w="100" w:type="dxa"/>
-              <w:left w:w="100" w:type="dxa"/>
-              <w:bottom w:w="100" w:type="dxa"/>
-              <w:right w:w="100" w:type="dxa"/>
-            </w:tcMar>
-          </w:tcPr>
-          <w:p>
-            <w:pPr>
-              <w:widowControl w:val="0"/>
-              <w:spacing w:line="240" w:lineRule="auto"/>
-              <w:rPr>
-                <w:rFonts w:asciiTheme="majorEastAsia" w:eastAsiaTheme="majorEastAsia" w:hAnsiTheme="majorEastAsia" w:cs="Arial Unicode MS"/>
+            <w:tcBorders>
+              <w:top w:val="single" w:sz="8" w:space="0" w:color="000000"/>
+              <w:left w:val="single" w:sz="8" w:space="0" w:color="000000"/>
+              <w:bottom w:val="single" w:sz="8" w:space="0" w:color="000000"/>
+              <w:right w:val="single" w:sz="8" w:space="0" w:color="000000"/>
+            </w:tcBorders>
+            <w:tcMar>
+              <w:top w:w="100" w:type="dxa"/>
+              <w:left w:w="100" w:type="dxa"/>
+              <w:bottom w:w="100" w:type="dxa"/>
+              <w:right w:w="100" w:type="dxa"/>
+            </w:tcMar>
+            <w:hideMark/>
+          </w:tcPr>
+          <w:p>
+            <w:pPr>
+              <w:widowControl w:val="0"/>
+              <w:spacing w:line="240" w:lineRule="auto"/>
+              <w:rPr>
+                <w:rFonts w:asciiTheme="majorEastAsia" w:eastAsiaTheme="majorEastAsia" w:hAnsiTheme="majorEastAsia" w:cs="Arial Unicode MS" w:hint="eastAsia"/>
               </w:rPr>
             </w:pPr>
             <w:r>
@@ -431,24 +385,33 @@
         <w:tc>
           <w:tcPr>
             <w:tcW w:w="1005" w:type="dxa"/>
-            <w:shd w:val="clear" w:color="auto" w:fill="auto"/>
-            <w:tcMar>
-              <w:top w:w="100" w:type="dxa"/>
-              <w:left w:w="100" w:type="dxa"/>
-              <w:bottom w:w="100" w:type="dxa"/>
-              <w:right w:w="100" w:type="dxa"/>
-            </w:tcMar>
-          </w:tcPr>
-          <w:p>
-            <w:pPr>
-              <w:widowControl w:val="0"/>
-              <w:spacing w:line="240" w:lineRule="auto"/>
-              <w:rPr>
-                <w:rFonts w:asciiTheme="majorEastAsia" w:eastAsiaTheme="majorEastAsia" w:hAnsiTheme="majorEastAsia"/>
-              </w:rPr>
-            </w:pPr>
-            <w:proofErr w:type="spellStart"/>
-            <w:r>
+            <w:tcBorders>
+              <w:top w:val="single" w:sz="8" w:space="0" w:color="000000"/>
+              <w:left w:val="single" w:sz="8" w:space="0" w:color="000000"/>
+              <w:bottom w:val="single" w:sz="8" w:space="0" w:color="000000"/>
+              <w:right w:val="single" w:sz="8" w:space="0" w:color="000000"/>
+            </w:tcBorders>
+            <w:tcMar>
+              <w:top w:w="100" w:type="dxa"/>
+              <w:left w:w="100" w:type="dxa"/>
+              <w:bottom w:w="100" w:type="dxa"/>
+              <w:right w:w="100" w:type="dxa"/>
+            </w:tcMar>
+            <w:hideMark/>
+          </w:tcPr>
+          <w:p>
+            <w:pPr>
+              <w:widowControl w:val="0"/>
+              <w:spacing w:line="240" w:lineRule="auto"/>
+              <w:rPr>
+                <w:rFonts w:asciiTheme="majorEastAsia" w:eastAsiaTheme="majorEastAsia" w:hAnsiTheme="majorEastAsia" w:hint="eastAsia"/>
+              </w:rPr>
+            </w:pPr>
+            <w:proofErr w:type="spellStart"/>
+            <w:r>
+              <w:rPr>
+                <w:rFonts w:hint="eastAsia"/>
+              </w:rPr>
               <w:t>D</w:t>
             </w:r>
             <w:proofErr w:type="spellEnd"/>
@@ -457,27 +420,39 @@
         <w:tc>
           <w:tcPr>
             <w:tcW w:w="2115" w:type="dxa"/>
-            <w:shd w:val="clear" w:color="auto" w:fill="auto"/>
-            <w:tcMar>
-              <w:top w:w="100" w:type="dxa"/>
-              <w:left w:w="100" w:type="dxa"/>
-              <w:bottom w:w="100" w:type="dxa"/>
-              <w:right w:w="100" w:type="dxa"/>
-            </w:tcMar>
-          </w:tcPr>
-          <w:p>
-            <w:pPr>
-              <w:widowControl w:val="0"/>
-              <w:spacing w:line="240" w:lineRule="auto"/>
-              <w:rPr>
-                <w:rFonts w:asciiTheme="majorEastAsia" w:eastAsiaTheme="majorEastAsia" w:hAnsiTheme="majorEastAsia"/>
-              </w:rPr>
-            </w:pPr>
-            <w:r>
+            <w:tcBorders>
+              <w:top w:val="single" w:sz="8" w:space="0" w:color="000000"/>
+              <w:left w:val="single" w:sz="8" w:space="0" w:color="000000"/>
+              <w:bottom w:val="single" w:sz="8" w:space="0" w:color="000000"/>
+              <w:right w:val="single" w:sz="8" w:space="0" w:color="000000"/>
+            </w:tcBorders>
+            <w:tcMar>
+              <w:top w:w="100" w:type="dxa"/>
+              <w:left w:w="100" w:type="dxa"/>
+              <w:bottom w:w="100" w:type="dxa"/>
+              <w:right w:w="100" w:type="dxa"/>
+            </w:tcMar>
+            <w:hideMark/>
+          </w:tcPr>
+          <w:p>
+            <w:pPr>
+              <w:widowControl w:val="0"/>
+              <w:spacing w:line="240" w:lineRule="auto"/>
+              <w:rPr>
+                <w:rFonts w:asciiTheme="majorEastAsia" w:eastAsiaTheme="majorEastAsia" w:hAnsiTheme="majorEastAsia" w:hint="eastAsia"/>
+              </w:rPr>
+            </w:pPr>
+            <w:r>
+              <w:rPr>
+                <w:rFonts w:hint="eastAsia"/>
+              </w:rPr>
               <w:t xml:space="preserve">UI </w:t>
             </w:r>
             <w:proofErr w:type="spellStart"/>
             <w:r>
+              <w:rPr>
+                <w:rFonts w:hint="eastAsia"/>
+              </w:rPr>
               <w:t>Maker</w:t>
             </w:r>
             <w:proofErr w:type="spellEnd"/>
@@ -488,20 +463,26 @@
         <w:tc>
           <w:tcPr>
             <w:tcW w:w="5895" w:type="dxa"/>
-            <w:shd w:val="clear" w:color="auto" w:fill="auto"/>
-            <w:tcMar>
-              <w:top w:w="100" w:type="dxa"/>
-              <w:left w:w="100" w:type="dxa"/>
-              <w:bottom w:w="100" w:type="dxa"/>
-              <w:right w:w="100" w:type="dxa"/>
-            </w:tcMar>
-          </w:tcPr>
-          <w:p>
-            <w:pPr>
-              <w:widowControl w:val="0"/>
-              <w:spacing w:line="240" w:lineRule="auto"/>
-              <w:rPr>
-                <w:rFonts w:asciiTheme="majorEastAsia" w:eastAsiaTheme="majorEastAsia" w:hAnsiTheme="majorEastAsia" w:cs="Arial Unicode MS"/>
+            <w:tcBorders>
+              <w:top w:val="single" w:sz="8" w:space="0" w:color="000000"/>
+              <w:left w:val="single" w:sz="8" w:space="0" w:color="000000"/>
+              <w:bottom w:val="single" w:sz="8" w:space="0" w:color="000000"/>
+              <w:right w:val="single" w:sz="8" w:space="0" w:color="000000"/>
+            </w:tcBorders>
+            <w:tcMar>
+              <w:top w:w="100" w:type="dxa"/>
+              <w:left w:w="100" w:type="dxa"/>
+              <w:bottom w:w="100" w:type="dxa"/>
+              <w:right w:w="100" w:type="dxa"/>
+            </w:tcMar>
+            <w:hideMark/>
+          </w:tcPr>
+          <w:p>
+            <w:pPr>
+              <w:widowControl w:val="0"/>
+              <w:spacing w:line="240" w:lineRule="auto"/>
+              <w:rPr>
+                <w:rFonts w:asciiTheme="majorEastAsia" w:eastAsiaTheme="majorEastAsia" w:hAnsiTheme="majorEastAsia" w:cs="Arial Unicode MS" w:hint="eastAsia"/>
               </w:rPr>
             </w:pPr>
             <w:proofErr w:type="spellStart"/>
@@ -523,20 +504,26 @@
         <w:tc>
           <w:tcPr>
             <w:tcW w:w="1005" w:type="dxa"/>
-            <w:shd w:val="clear" w:color="auto" w:fill="auto"/>
-            <w:tcMar>
-              <w:top w:w="100" w:type="dxa"/>
-              <w:left w:w="100" w:type="dxa"/>
-              <w:bottom w:w="100" w:type="dxa"/>
-              <w:right w:w="100" w:type="dxa"/>
-            </w:tcMar>
-          </w:tcPr>
-          <w:p>
-            <w:pPr>
-              <w:widowControl w:val="0"/>
-              <w:spacing w:line="240" w:lineRule="auto"/>
-              <w:rPr>
-                <w:rFonts w:asciiTheme="majorEastAsia" w:eastAsiaTheme="majorEastAsia" w:hAnsiTheme="majorEastAsia"/>
+            <w:tcBorders>
+              <w:top w:val="single" w:sz="8" w:space="0" w:color="000000"/>
+              <w:left w:val="single" w:sz="8" w:space="0" w:color="000000"/>
+              <w:bottom w:val="single" w:sz="8" w:space="0" w:color="000000"/>
+              <w:right w:val="single" w:sz="8" w:space="0" w:color="000000"/>
+            </w:tcBorders>
+            <w:tcMar>
+              <w:top w:w="100" w:type="dxa"/>
+              <w:left w:w="100" w:type="dxa"/>
+              <w:bottom w:w="100" w:type="dxa"/>
+              <w:right w:w="100" w:type="dxa"/>
+            </w:tcMar>
+            <w:hideMark/>
+          </w:tcPr>
+          <w:p>
+            <w:pPr>
+              <w:widowControl w:val="0"/>
+              <w:spacing w:line="240" w:lineRule="auto"/>
+              <w:rPr>
+                <w:rFonts w:asciiTheme="majorEastAsia" w:eastAsiaTheme="majorEastAsia" w:hAnsiTheme="majorEastAsia" w:hint="eastAsia"/>
               </w:rPr>
             </w:pPr>
             <w:r>
@@ -550,20 +537,26 @@
         <w:tc>
           <w:tcPr>
             <w:tcW w:w="2115" w:type="dxa"/>
-            <w:shd w:val="clear" w:color="auto" w:fill="auto"/>
-            <w:tcMar>
-              <w:top w:w="100" w:type="dxa"/>
-              <w:left w:w="100" w:type="dxa"/>
-              <w:bottom w:w="100" w:type="dxa"/>
-              <w:right w:w="100" w:type="dxa"/>
-            </w:tcMar>
-          </w:tcPr>
-          <w:p>
-            <w:pPr>
-              <w:widowControl w:val="0"/>
-              <w:spacing w:line="240" w:lineRule="auto"/>
-              <w:rPr>
-                <w:rFonts w:asciiTheme="majorEastAsia" w:eastAsiaTheme="majorEastAsia" w:hAnsiTheme="majorEastAsia"/>
+            <w:tcBorders>
+              <w:top w:val="single" w:sz="8" w:space="0" w:color="000000"/>
+              <w:left w:val="single" w:sz="8" w:space="0" w:color="000000"/>
+              <w:bottom w:val="single" w:sz="8" w:space="0" w:color="000000"/>
+              <w:right w:val="single" w:sz="8" w:space="0" w:color="000000"/>
+            </w:tcBorders>
+            <w:tcMar>
+              <w:top w:w="100" w:type="dxa"/>
+              <w:left w:w="100" w:type="dxa"/>
+              <w:bottom w:w="100" w:type="dxa"/>
+              <w:right w:w="100" w:type="dxa"/>
+            </w:tcMar>
+            <w:hideMark/>
+          </w:tcPr>
+          <w:p>
+            <w:pPr>
+              <w:widowControl w:val="0"/>
+              <w:spacing w:line="240" w:lineRule="auto"/>
+              <w:rPr>
+                <w:rFonts w:asciiTheme="majorEastAsia" w:eastAsiaTheme="majorEastAsia" w:hAnsiTheme="majorEastAsia" w:hint="eastAsia"/>
               </w:rPr>
             </w:pPr>
             <w:proofErr w:type="spellStart"/>
@@ -595,27 +588,41 @@
         <w:tc>
           <w:tcPr>
             <w:tcW w:w="5895" w:type="dxa"/>
-            <w:shd w:val="clear" w:color="auto" w:fill="auto"/>
-            <w:tcMar>
-              <w:top w:w="100" w:type="dxa"/>
-              <w:left w:w="100" w:type="dxa"/>
-              <w:bottom w:w="100" w:type="dxa"/>
-              <w:right w:w="100" w:type="dxa"/>
-            </w:tcMar>
-          </w:tcPr>
-          <w:p>
-            <w:pPr>
-              <w:widowControl w:val="0"/>
-              <w:spacing w:line="240" w:lineRule="auto"/>
-              <w:rPr>
-                <w:rFonts w:asciiTheme="majorEastAsia" w:eastAsiaTheme="majorEastAsia" w:hAnsiTheme="majorEastAsia" w:cs="Arial Unicode MS" w:hint="eastAsia"/>
-              </w:rPr>
-            </w:pPr>
-            <w:r>
-              <w:rPr>
-                <w:rFonts w:asciiTheme="majorEastAsia" w:eastAsiaTheme="majorEastAsia" w:hAnsiTheme="majorEastAsia" w:cs="Arial Unicode MS" w:hint="eastAsia"/>
-              </w:rPr>
-              <w:t xml:space="preserve">해당 접근을 위한 사용자의 인증키가 </w:t>
+            <w:tcBorders>
+              <w:top w:val="single" w:sz="8" w:space="0" w:color="000000"/>
+              <w:left w:val="single" w:sz="8" w:space="0" w:color="000000"/>
+              <w:bottom w:val="single" w:sz="8" w:space="0" w:color="000000"/>
+              <w:right w:val="single" w:sz="8" w:space="0" w:color="000000"/>
+            </w:tcBorders>
+            <w:tcMar>
+              <w:top w:w="100" w:type="dxa"/>
+              <w:left w:w="100" w:type="dxa"/>
+              <w:bottom w:w="100" w:type="dxa"/>
+              <w:right w:w="100" w:type="dxa"/>
+            </w:tcMar>
+            <w:hideMark/>
+          </w:tcPr>
+          <w:p>
+            <w:pPr>
+              <w:widowControl w:val="0"/>
+              <w:spacing w:line="240" w:lineRule="auto"/>
+              <w:rPr>
+                <w:rFonts w:asciiTheme="majorEastAsia" w:eastAsiaTheme="majorEastAsia" w:hAnsiTheme="majorEastAsia" w:cs="Arial Unicode MS" w:hint="eastAsia"/>
+              </w:rPr>
+            </w:pPr>
+            <w:proofErr w:type="spellStart"/>
+            <w:r>
+              <w:rPr>
+                <w:rFonts w:asciiTheme="majorEastAsia" w:eastAsiaTheme="majorEastAsia" w:hAnsiTheme="majorEastAsia" w:cs="Arial Unicode MS" w:hint="eastAsia"/>
+              </w:rPr>
+              <w:t>DB정보와</w:t>
+            </w:r>
+            <w:proofErr w:type="spellEnd"/>
+            <w:r>
+              <w:rPr>
+                <w:rFonts w:asciiTheme="majorEastAsia" w:eastAsiaTheme="majorEastAsia" w:hAnsiTheme="majorEastAsia" w:cs="Arial Unicode MS" w:hint="eastAsia"/>
+              </w:rPr>
+              <w:t xml:space="preserve"> 비교하여 해당 접근을 위한 사용자의 인증키가 </w:t>
             </w:r>
             <w:proofErr w:type="spellStart"/>
             <w:r>
@@ -636,26 +643,32 @@
         <w:tc>
           <w:tcPr>
             <w:tcW w:w="1005" w:type="dxa"/>
-            <w:shd w:val="clear" w:color="auto" w:fill="auto"/>
-            <w:tcMar>
-              <w:top w:w="100" w:type="dxa"/>
-              <w:left w:w="100" w:type="dxa"/>
-              <w:bottom w:w="100" w:type="dxa"/>
-              <w:right w:w="100" w:type="dxa"/>
-            </w:tcMar>
-          </w:tcPr>
-          <w:p>
-            <w:pPr>
-              <w:widowControl w:val="0"/>
-              <w:spacing w:line="240" w:lineRule="auto"/>
-              <w:rPr>
-                <w:rFonts w:asciiTheme="majorEastAsia" w:eastAsiaTheme="majorEastAsia" w:hAnsiTheme="majorEastAsia"/>
-              </w:rPr>
-            </w:pPr>
-            <w:proofErr w:type="spellStart"/>
-            <w:r>
-              <w:rPr>
-                <w:rFonts w:asciiTheme="majorEastAsia" w:eastAsiaTheme="majorEastAsia" w:hAnsiTheme="majorEastAsia"/>
+            <w:tcBorders>
+              <w:top w:val="single" w:sz="8" w:space="0" w:color="000000"/>
+              <w:left w:val="single" w:sz="8" w:space="0" w:color="000000"/>
+              <w:bottom w:val="single" w:sz="8" w:space="0" w:color="000000"/>
+              <w:right w:val="single" w:sz="8" w:space="0" w:color="000000"/>
+            </w:tcBorders>
+            <w:tcMar>
+              <w:top w:w="100" w:type="dxa"/>
+              <w:left w:w="100" w:type="dxa"/>
+              <w:bottom w:w="100" w:type="dxa"/>
+              <w:right w:w="100" w:type="dxa"/>
+            </w:tcMar>
+            <w:hideMark/>
+          </w:tcPr>
+          <w:p>
+            <w:pPr>
+              <w:widowControl w:val="0"/>
+              <w:spacing w:line="240" w:lineRule="auto"/>
+              <w:rPr>
+                <w:rFonts w:asciiTheme="majorEastAsia" w:eastAsiaTheme="majorEastAsia" w:hAnsiTheme="majorEastAsia" w:hint="eastAsia"/>
+              </w:rPr>
+            </w:pPr>
+            <w:proofErr w:type="spellStart"/>
+            <w:r>
+              <w:rPr>
+                <w:rFonts w:asciiTheme="majorEastAsia" w:eastAsiaTheme="majorEastAsia" w:hAnsiTheme="majorEastAsia" w:hint="eastAsia"/>
               </w:rPr>
               <w:t>D</w:t>
             </w:r>
@@ -665,20 +678,26 @@
         <w:tc>
           <w:tcPr>
             <w:tcW w:w="2115" w:type="dxa"/>
-            <w:shd w:val="clear" w:color="auto" w:fill="auto"/>
-            <w:tcMar>
-              <w:top w:w="100" w:type="dxa"/>
-              <w:left w:w="100" w:type="dxa"/>
-              <w:bottom w:w="100" w:type="dxa"/>
-              <w:right w:w="100" w:type="dxa"/>
-            </w:tcMar>
-          </w:tcPr>
-          <w:p>
-            <w:pPr>
-              <w:widowControl w:val="0"/>
-              <w:spacing w:line="240" w:lineRule="auto"/>
-              <w:rPr>
-                <w:rFonts w:asciiTheme="majorEastAsia" w:eastAsiaTheme="majorEastAsia" w:hAnsiTheme="majorEastAsia"/>
+            <w:tcBorders>
+              <w:top w:val="single" w:sz="8" w:space="0" w:color="000000"/>
+              <w:left w:val="single" w:sz="8" w:space="0" w:color="000000"/>
+              <w:bottom w:val="single" w:sz="8" w:space="0" w:color="000000"/>
+              <w:right w:val="single" w:sz="8" w:space="0" w:color="000000"/>
+            </w:tcBorders>
+            <w:tcMar>
+              <w:top w:w="100" w:type="dxa"/>
+              <w:left w:w="100" w:type="dxa"/>
+              <w:bottom w:w="100" w:type="dxa"/>
+              <w:right w:w="100" w:type="dxa"/>
+            </w:tcMar>
+            <w:hideMark/>
+          </w:tcPr>
+          <w:p>
+            <w:pPr>
+              <w:widowControl w:val="0"/>
+              <w:spacing w:line="240" w:lineRule="auto"/>
+              <w:rPr>
+                <w:rFonts w:asciiTheme="majorEastAsia" w:eastAsiaTheme="majorEastAsia" w:hAnsiTheme="majorEastAsia" w:hint="eastAsia"/>
               </w:rPr>
             </w:pPr>
             <w:proofErr w:type="spellStart"/>
@@ -724,47 +743,67 @@
         <w:tc>
           <w:tcPr>
             <w:tcW w:w="5895" w:type="dxa"/>
-            <w:shd w:val="clear" w:color="auto" w:fill="auto"/>
-            <w:tcMar>
-              <w:top w:w="100" w:type="dxa"/>
-              <w:left w:w="100" w:type="dxa"/>
-              <w:bottom w:w="100" w:type="dxa"/>
-              <w:right w:w="100" w:type="dxa"/>
-            </w:tcMar>
-          </w:tcPr>
-          <w:p>
-            <w:pPr>
-              <w:widowControl w:val="0"/>
-              <w:spacing w:line="240" w:lineRule="auto"/>
-              <w:rPr>
-                <w:rFonts w:asciiTheme="majorEastAsia" w:eastAsiaTheme="majorEastAsia" w:hAnsiTheme="majorEastAsia" w:cs="Arial Unicode MS" w:hint="eastAsia"/>
-              </w:rPr>
-            </w:pPr>
-            <w:r>
-              <w:rPr>
-                <w:rFonts w:asciiTheme="majorEastAsia" w:eastAsiaTheme="majorEastAsia" w:hAnsiTheme="majorEastAsia" w:cs="Arial Unicode MS" w:hint="eastAsia"/>
-              </w:rPr>
-              <w:t>등록된 사용자의 아이디인지 검증하고 올바르다면 인증키를 제공한다.</w:t>
+            <w:tcBorders>
+              <w:top w:val="single" w:sz="8" w:space="0" w:color="000000"/>
+              <w:left w:val="single" w:sz="8" w:space="0" w:color="000000"/>
+              <w:bottom w:val="single" w:sz="8" w:space="0" w:color="000000"/>
+              <w:right w:val="single" w:sz="8" w:space="0" w:color="000000"/>
+            </w:tcBorders>
+            <w:tcMar>
+              <w:top w:w="100" w:type="dxa"/>
+              <w:left w:w="100" w:type="dxa"/>
+              <w:bottom w:w="100" w:type="dxa"/>
+              <w:right w:w="100" w:type="dxa"/>
+            </w:tcMar>
+            <w:hideMark/>
+          </w:tcPr>
+          <w:p>
+            <w:pPr>
+              <w:widowControl w:val="0"/>
+              <w:spacing w:line="240" w:lineRule="auto"/>
+              <w:rPr>
+                <w:rFonts w:asciiTheme="majorEastAsia" w:eastAsiaTheme="majorEastAsia" w:hAnsiTheme="majorEastAsia" w:cs="Arial Unicode MS" w:hint="eastAsia"/>
+              </w:rPr>
+            </w:pPr>
+            <w:proofErr w:type="spellStart"/>
+            <w:r>
+              <w:rPr>
+                <w:rFonts w:asciiTheme="majorEastAsia" w:eastAsiaTheme="majorEastAsia" w:hAnsiTheme="majorEastAsia" w:cs="Arial Unicode MS" w:hint="eastAsia"/>
+              </w:rPr>
+              <w:t>DB정보와</w:t>
+            </w:r>
+            <w:proofErr w:type="spellEnd"/>
+            <w:r>
+              <w:rPr>
+                <w:rFonts w:asciiTheme="majorEastAsia" w:eastAsiaTheme="majorEastAsia" w:hAnsiTheme="majorEastAsia" w:cs="Arial Unicode MS" w:hint="eastAsia"/>
+              </w:rPr>
+              <w:t xml:space="preserve"> 비교하여 사용자의 아이디가 등록된 사용자라면 대응하는 인증키를 제공한다.</w:t>
             </w:r>
           </w:p>
         </w:tc>
         <w:tc>
           <w:tcPr>
             <w:tcW w:w="1005" w:type="dxa"/>
-            <w:shd w:val="clear" w:color="auto" w:fill="auto"/>
-            <w:tcMar>
-              <w:top w:w="100" w:type="dxa"/>
-              <w:left w:w="100" w:type="dxa"/>
-              <w:bottom w:w="100" w:type="dxa"/>
-              <w:right w:w="100" w:type="dxa"/>
-            </w:tcMar>
-          </w:tcPr>
-          <w:p>
-            <w:pPr>
-              <w:widowControl w:val="0"/>
-              <w:spacing w:line="240" w:lineRule="auto"/>
-              <w:rPr>
-                <w:rFonts w:asciiTheme="majorEastAsia" w:eastAsiaTheme="majorEastAsia" w:hAnsiTheme="majorEastAsia"/>
+            <w:tcBorders>
+              <w:top w:val="single" w:sz="8" w:space="0" w:color="000000"/>
+              <w:left w:val="single" w:sz="8" w:space="0" w:color="000000"/>
+              <w:bottom w:val="single" w:sz="8" w:space="0" w:color="000000"/>
+              <w:right w:val="single" w:sz="8" w:space="0" w:color="000000"/>
+            </w:tcBorders>
+            <w:tcMar>
+              <w:top w:w="100" w:type="dxa"/>
+              <w:left w:w="100" w:type="dxa"/>
+              <w:bottom w:w="100" w:type="dxa"/>
+              <w:right w:w="100" w:type="dxa"/>
+            </w:tcMar>
+            <w:hideMark/>
+          </w:tcPr>
+          <w:p>
+            <w:pPr>
+              <w:widowControl w:val="0"/>
+              <w:spacing w:line="240" w:lineRule="auto"/>
+              <w:rPr>
+                <w:rFonts w:asciiTheme="majorEastAsia" w:eastAsiaTheme="majorEastAsia" w:hAnsiTheme="majorEastAsia" w:hint="eastAsia"/>
               </w:rPr>
             </w:pPr>
             <w:proofErr w:type="spellStart"/>
@@ -780,13 +819,19 @@
         <w:tc>
           <w:tcPr>
             <w:tcW w:w="2115" w:type="dxa"/>
-            <w:shd w:val="clear" w:color="auto" w:fill="auto"/>
-            <w:tcMar>
-              <w:top w:w="100" w:type="dxa"/>
-              <w:left w:w="100" w:type="dxa"/>
-              <w:bottom w:w="100" w:type="dxa"/>
-              <w:right w:w="100" w:type="dxa"/>
-            </w:tcMar>
+            <w:tcBorders>
+              <w:top w:val="single" w:sz="8" w:space="0" w:color="000000"/>
+              <w:left w:val="single" w:sz="8" w:space="0" w:color="000000"/>
+              <w:bottom w:val="single" w:sz="8" w:space="0" w:color="000000"/>
+              <w:right w:val="single" w:sz="8" w:space="0" w:color="000000"/>
+            </w:tcBorders>
+            <w:tcMar>
+              <w:top w:w="100" w:type="dxa"/>
+              <w:left w:w="100" w:type="dxa"/>
+              <w:bottom w:w="100" w:type="dxa"/>
+              <w:right w:w="100" w:type="dxa"/>
+            </w:tcMar>
+            <w:hideMark/>
           </w:tcPr>
           <w:p>
             <w:pPr>
@@ -825,13 +870,19 @@
         <w:tc>
           <w:tcPr>
             <w:tcW w:w="5895" w:type="dxa"/>
-            <w:shd w:val="clear" w:color="auto" w:fill="auto"/>
-            <w:tcMar>
-              <w:top w:w="100" w:type="dxa"/>
-              <w:left w:w="100" w:type="dxa"/>
-              <w:bottom w:w="100" w:type="dxa"/>
-              <w:right w:w="100" w:type="dxa"/>
-            </w:tcMar>
+            <w:tcBorders>
+              <w:top w:val="single" w:sz="8" w:space="0" w:color="000000"/>
+              <w:left w:val="single" w:sz="8" w:space="0" w:color="000000"/>
+              <w:bottom w:val="single" w:sz="8" w:space="0" w:color="000000"/>
+              <w:right w:val="single" w:sz="8" w:space="0" w:color="000000"/>
+            </w:tcBorders>
+            <w:tcMar>
+              <w:top w:w="100" w:type="dxa"/>
+              <w:left w:w="100" w:type="dxa"/>
+              <w:bottom w:w="100" w:type="dxa"/>
+              <w:right w:w="100" w:type="dxa"/>
+            </w:tcMar>
+            <w:hideMark/>
           </w:tcPr>
           <w:p>
             <w:pPr>
@@ -852,25 +903,31 @@
         <w:tc>
           <w:tcPr>
             <w:tcW w:w="1005" w:type="dxa"/>
-            <w:shd w:val="clear" w:color="auto" w:fill="auto"/>
-            <w:tcMar>
-              <w:top w:w="100" w:type="dxa"/>
-              <w:left w:w="100" w:type="dxa"/>
-              <w:bottom w:w="100" w:type="dxa"/>
-              <w:right w:w="100" w:type="dxa"/>
-            </w:tcMar>
-          </w:tcPr>
-          <w:p>
-            <w:pPr>
-              <w:widowControl w:val="0"/>
-              <w:spacing w:line="240" w:lineRule="auto"/>
-              <w:rPr>
-                <w:rFonts w:asciiTheme="majorEastAsia" w:eastAsiaTheme="majorEastAsia" w:hAnsiTheme="majorEastAsia"/>
-              </w:rPr>
-            </w:pPr>
-            <w:r>
-              <w:rPr>
-                <w:rFonts w:asciiTheme="majorEastAsia" w:eastAsiaTheme="majorEastAsia" w:hAnsiTheme="majorEastAsia"/>
+            <w:tcBorders>
+              <w:top w:val="single" w:sz="8" w:space="0" w:color="000000"/>
+              <w:left w:val="single" w:sz="8" w:space="0" w:color="000000"/>
+              <w:bottom w:val="single" w:sz="8" w:space="0" w:color="000000"/>
+              <w:right w:val="single" w:sz="8" w:space="0" w:color="000000"/>
+            </w:tcBorders>
+            <w:tcMar>
+              <w:top w:w="100" w:type="dxa"/>
+              <w:left w:w="100" w:type="dxa"/>
+              <w:bottom w:w="100" w:type="dxa"/>
+              <w:right w:w="100" w:type="dxa"/>
+            </w:tcMar>
+            <w:hideMark/>
+          </w:tcPr>
+          <w:p>
+            <w:pPr>
+              <w:widowControl w:val="0"/>
+              <w:spacing w:line="240" w:lineRule="auto"/>
+              <w:rPr>
+                <w:rFonts w:asciiTheme="majorEastAsia" w:eastAsiaTheme="majorEastAsia" w:hAnsiTheme="majorEastAsia" w:hint="eastAsia"/>
+              </w:rPr>
+            </w:pPr>
+            <w:r>
+              <w:rPr>
+                <w:rFonts w:asciiTheme="majorEastAsia" w:eastAsiaTheme="majorEastAsia" w:hAnsiTheme="majorEastAsia" w:hint="eastAsia"/>
               </w:rPr>
               <w:t>K</w:t>
             </w:r>
@@ -879,20 +936,26 @@
         <w:tc>
           <w:tcPr>
             <w:tcW w:w="2115" w:type="dxa"/>
-            <w:shd w:val="clear" w:color="auto" w:fill="auto"/>
-            <w:tcMar>
-              <w:top w:w="100" w:type="dxa"/>
-              <w:left w:w="100" w:type="dxa"/>
-              <w:bottom w:w="100" w:type="dxa"/>
-              <w:right w:w="100" w:type="dxa"/>
-            </w:tcMar>
-          </w:tcPr>
-          <w:p>
-            <w:pPr>
-              <w:widowControl w:val="0"/>
-              <w:spacing w:line="240" w:lineRule="auto"/>
-              <w:rPr>
-                <w:rFonts w:asciiTheme="majorEastAsia" w:eastAsiaTheme="majorEastAsia" w:hAnsiTheme="majorEastAsia"/>
+            <w:tcBorders>
+              <w:top w:val="single" w:sz="8" w:space="0" w:color="000000"/>
+              <w:left w:val="single" w:sz="8" w:space="0" w:color="000000"/>
+              <w:bottom w:val="single" w:sz="8" w:space="0" w:color="000000"/>
+              <w:right w:val="single" w:sz="8" w:space="0" w:color="000000"/>
+            </w:tcBorders>
+            <w:tcMar>
+              <w:top w:w="100" w:type="dxa"/>
+              <w:left w:w="100" w:type="dxa"/>
+              <w:bottom w:w="100" w:type="dxa"/>
+              <w:right w:w="100" w:type="dxa"/>
+            </w:tcMar>
+            <w:hideMark/>
+          </w:tcPr>
+          <w:p>
+            <w:pPr>
+              <w:widowControl w:val="0"/>
+              <w:spacing w:line="240" w:lineRule="auto"/>
+              <w:rPr>
+                <w:rFonts w:asciiTheme="majorEastAsia" w:eastAsiaTheme="majorEastAsia" w:hAnsiTheme="majorEastAsia" w:hint="eastAsia"/>
               </w:rPr>
             </w:pPr>
             <w:proofErr w:type="spellStart"/>
@@ -917,7 +980,7 @@
       <w:pPr>
         <w:spacing w:line="240" w:lineRule="auto"/>
         <w:rPr>
-          <w:rFonts w:asciiTheme="majorEastAsia" w:eastAsiaTheme="majorEastAsia" w:hAnsiTheme="majorEastAsia"/>
+          <w:rFonts w:asciiTheme="majorEastAsia" w:eastAsiaTheme="majorEastAsia" w:hAnsiTheme="majorEastAsia" w:hint="eastAsia"/>
         </w:rPr>
       </w:pPr>
       <w:r>
@@ -931,7 +994,7 @@
       <w:pPr>
         <w:spacing w:line="240" w:lineRule="auto"/>
         <w:rPr>
-          <w:rFonts w:asciiTheme="majorEastAsia" w:eastAsiaTheme="majorEastAsia" w:hAnsiTheme="majorEastAsia"/>
+          <w:rFonts w:asciiTheme="majorEastAsia" w:eastAsiaTheme="majorEastAsia" w:hAnsiTheme="majorEastAsia" w:hint="eastAsia"/>
         </w:rPr>
       </w:pPr>
     </w:p>
@@ -939,7 +1002,7 @@
       <w:pPr>
         <w:spacing w:line="240" w:lineRule="auto"/>
         <w:rPr>
-          <w:rFonts w:asciiTheme="majorEastAsia" w:eastAsiaTheme="majorEastAsia" w:hAnsiTheme="majorEastAsia"/>
+          <w:rFonts w:asciiTheme="majorEastAsia" w:eastAsiaTheme="majorEastAsia" w:hAnsiTheme="majorEastAsia" w:hint="eastAsia"/>
         </w:rPr>
       </w:pPr>
     </w:p>
@@ -947,16 +1010,16 @@
       <w:pPr>
         <w:pStyle w:val="a4"/>
         <w:rPr>
-          <w:rFonts w:asciiTheme="majorEastAsia" w:eastAsiaTheme="majorEastAsia" w:hAnsiTheme="majorEastAsia"/>
+          <w:rFonts w:asciiTheme="majorEastAsia" w:eastAsiaTheme="majorEastAsia" w:hAnsiTheme="majorEastAsia" w:hint="eastAsia"/>
           <w:color w:val="000000"/>
         </w:rPr>
       </w:pPr>
-      <w:bookmarkStart w:id="2" w:name="_6xpl1oqedpxb" w:colFirst="0" w:colLast="0"/>
+      <w:bookmarkStart w:id="2" w:name="_6xpl1oqedpxb"/>
       <w:bookmarkEnd w:id="2"/>
       <w:proofErr w:type="spellStart"/>
       <w:r>
         <w:rPr>
-          <w:rFonts w:asciiTheme="majorEastAsia" w:eastAsiaTheme="majorEastAsia" w:hAnsiTheme="majorEastAsia"/>
+          <w:rFonts w:asciiTheme="majorEastAsia" w:eastAsiaTheme="majorEastAsia" w:hAnsiTheme="majorEastAsia" w:hint="eastAsia"/>
           <w:color w:val="000000"/>
         </w:rPr>
         <w:t>Extracting</w:t>
@@ -964,7 +1027,7 @@
       <w:proofErr w:type="spellEnd"/>
       <w:r>
         <w:rPr>
-          <w:rFonts w:asciiTheme="majorEastAsia" w:eastAsiaTheme="majorEastAsia" w:hAnsiTheme="majorEastAsia"/>
+          <w:rFonts w:asciiTheme="majorEastAsia" w:eastAsiaTheme="majorEastAsia" w:hAnsiTheme="majorEastAsia" w:hint="eastAsia"/>
           <w:color w:val="000000"/>
         </w:rPr>
         <w:t xml:space="preserve"> </w:t>
@@ -972,7 +1035,7 @@
       <w:proofErr w:type="spellStart"/>
       <w:r>
         <w:rPr>
-          <w:rFonts w:asciiTheme="majorEastAsia" w:eastAsiaTheme="majorEastAsia" w:hAnsiTheme="majorEastAsia"/>
+          <w:rFonts w:asciiTheme="majorEastAsia" w:eastAsiaTheme="majorEastAsia" w:hAnsiTheme="majorEastAsia" w:hint="eastAsia"/>
           <w:color w:val="000000"/>
         </w:rPr>
         <w:t>the</w:t>
@@ -980,7 +1043,7 @@
       <w:proofErr w:type="spellEnd"/>
       <w:r>
         <w:rPr>
-          <w:rFonts w:asciiTheme="majorEastAsia" w:eastAsiaTheme="majorEastAsia" w:hAnsiTheme="majorEastAsia"/>
+          <w:rFonts w:asciiTheme="majorEastAsia" w:eastAsiaTheme="majorEastAsia" w:hAnsiTheme="majorEastAsia" w:hint="eastAsia"/>
           <w:color w:val="000000"/>
         </w:rPr>
         <w:t xml:space="preserve"> </w:t>
@@ -988,7 +1051,7 @@
       <w:proofErr w:type="spellStart"/>
       <w:r>
         <w:rPr>
-          <w:rFonts w:asciiTheme="majorEastAsia" w:eastAsiaTheme="majorEastAsia" w:hAnsiTheme="majorEastAsia"/>
+          <w:rFonts w:asciiTheme="majorEastAsia" w:eastAsiaTheme="majorEastAsia" w:hAnsiTheme="majorEastAsia" w:hint="eastAsia"/>
           <w:color w:val="000000"/>
         </w:rPr>
         <w:t>Associations</w:t>
@@ -997,9 +1060,7 @@
     </w:p>
     <w:tbl>
       <w:tblPr>
-        <w:tblStyle w:val="a6"/>
         <w:tblW w:w="9015" w:type="dxa"/>
-        <w:tblInd w:w="0" w:type="dxa"/>
         <w:tblBorders>
           <w:top w:val="single" w:sz="8" w:space="0" w:color="000000"/>
           <w:left w:val="single" w:sz="8" w:space="0" w:color="000000"/>
@@ -1020,6 +1081,12 @@
         <w:tc>
           <w:tcPr>
             <w:tcW w:w="2370" w:type="dxa"/>
+            <w:tcBorders>
+              <w:top w:val="single" w:sz="8" w:space="0" w:color="000000"/>
+              <w:left w:val="single" w:sz="8" w:space="0" w:color="000000"/>
+              <w:bottom w:val="single" w:sz="8" w:space="0" w:color="000000"/>
+              <w:right w:val="single" w:sz="8" w:space="0" w:color="000000"/>
+            </w:tcBorders>
             <w:shd w:val="clear" w:color="auto" w:fill="4A86E8"/>
             <w:tcMar>
               <w:top w:w="100" w:type="dxa"/>
@@ -1027,33 +1094,34 @@
               <w:bottom w:w="100" w:type="dxa"/>
               <w:right w:w="100" w:type="dxa"/>
             </w:tcMar>
-          </w:tcPr>
-          <w:p>
-            <w:pPr>
-              <w:widowControl w:val="0"/>
-              <w:spacing w:line="240" w:lineRule="auto"/>
-              <w:rPr>
-                <w:rFonts w:asciiTheme="majorEastAsia" w:eastAsiaTheme="majorEastAsia" w:hAnsiTheme="majorEastAsia"/>
-              </w:rPr>
-            </w:pPr>
-            <w:proofErr w:type="spellStart"/>
-            <w:r>
-              <w:rPr>
-                <w:rFonts w:asciiTheme="majorEastAsia" w:eastAsiaTheme="majorEastAsia" w:hAnsiTheme="majorEastAsia"/>
+            <w:hideMark/>
+          </w:tcPr>
+          <w:p>
+            <w:pPr>
+              <w:widowControl w:val="0"/>
+              <w:spacing w:line="240" w:lineRule="auto"/>
+              <w:rPr>
+                <w:rFonts w:asciiTheme="majorEastAsia" w:eastAsiaTheme="majorEastAsia" w:hAnsiTheme="majorEastAsia" w:hint="eastAsia"/>
+              </w:rPr>
+            </w:pPr>
+            <w:proofErr w:type="spellStart"/>
+            <w:r>
+              <w:rPr>
+                <w:rFonts w:asciiTheme="majorEastAsia" w:eastAsiaTheme="majorEastAsia" w:hAnsiTheme="majorEastAsia" w:hint="eastAsia"/>
               </w:rPr>
               <w:t>Concept</w:t>
             </w:r>
             <w:proofErr w:type="spellEnd"/>
             <w:r>
               <w:rPr>
-                <w:rFonts w:asciiTheme="majorEastAsia" w:eastAsiaTheme="majorEastAsia" w:hAnsiTheme="majorEastAsia"/>
+                <w:rFonts w:asciiTheme="majorEastAsia" w:eastAsiaTheme="majorEastAsia" w:hAnsiTheme="majorEastAsia" w:hint="eastAsia"/>
               </w:rPr>
               <w:t xml:space="preserve"> </w:t>
             </w:r>
             <w:proofErr w:type="spellStart"/>
             <w:r>
               <w:rPr>
-                <w:rFonts w:asciiTheme="majorEastAsia" w:eastAsiaTheme="majorEastAsia" w:hAnsiTheme="majorEastAsia"/>
+                <w:rFonts w:asciiTheme="majorEastAsia" w:eastAsiaTheme="majorEastAsia" w:hAnsiTheme="majorEastAsia" w:hint="eastAsia"/>
               </w:rPr>
               <w:t>pair</w:t>
             </w:r>
@@ -1063,6 +1131,12 @@
         <w:tc>
           <w:tcPr>
             <w:tcW w:w="4530" w:type="dxa"/>
+            <w:tcBorders>
+              <w:top w:val="single" w:sz="8" w:space="0" w:color="000000"/>
+              <w:left w:val="single" w:sz="8" w:space="0" w:color="000000"/>
+              <w:bottom w:val="single" w:sz="8" w:space="0" w:color="000000"/>
+              <w:right w:val="single" w:sz="8" w:space="0" w:color="000000"/>
+            </w:tcBorders>
             <w:shd w:val="clear" w:color="auto" w:fill="4A86E8"/>
             <w:tcMar>
               <w:top w:w="100" w:type="dxa"/>
@@ -1070,25 +1144,26 @@
               <w:bottom w:w="100" w:type="dxa"/>
               <w:right w:w="100" w:type="dxa"/>
             </w:tcMar>
-          </w:tcPr>
-          <w:p>
-            <w:pPr>
-              <w:widowControl w:val="0"/>
-              <w:spacing w:line="240" w:lineRule="auto"/>
-              <w:rPr>
-                <w:rFonts w:asciiTheme="majorEastAsia" w:eastAsiaTheme="majorEastAsia" w:hAnsiTheme="majorEastAsia"/>
-              </w:rPr>
-            </w:pPr>
-            <w:r>
-              <w:rPr>
-                <w:rFonts w:asciiTheme="majorEastAsia" w:eastAsiaTheme="majorEastAsia" w:hAnsiTheme="majorEastAsia"/>
+            <w:hideMark/>
+          </w:tcPr>
+          <w:p>
+            <w:pPr>
+              <w:widowControl w:val="0"/>
+              <w:spacing w:line="240" w:lineRule="auto"/>
+              <w:rPr>
+                <w:rFonts w:asciiTheme="majorEastAsia" w:eastAsiaTheme="majorEastAsia" w:hAnsiTheme="majorEastAsia" w:hint="eastAsia"/>
+              </w:rPr>
+            </w:pPr>
+            <w:r>
+              <w:rPr>
+                <w:rFonts w:asciiTheme="majorEastAsia" w:eastAsiaTheme="majorEastAsia" w:hAnsiTheme="majorEastAsia" w:hint="eastAsia"/>
               </w:rPr>
               <w:t xml:space="preserve">Association </w:t>
             </w:r>
             <w:proofErr w:type="spellStart"/>
             <w:r>
               <w:rPr>
-                <w:rFonts w:asciiTheme="majorEastAsia" w:eastAsiaTheme="majorEastAsia" w:hAnsiTheme="majorEastAsia"/>
+                <w:rFonts w:asciiTheme="majorEastAsia" w:eastAsiaTheme="majorEastAsia" w:hAnsiTheme="majorEastAsia" w:hint="eastAsia"/>
               </w:rPr>
               <w:t>description</w:t>
             </w:r>
@@ -1098,6 +1173,12 @@
         <w:tc>
           <w:tcPr>
             <w:tcW w:w="2115" w:type="dxa"/>
+            <w:tcBorders>
+              <w:top w:val="single" w:sz="8" w:space="0" w:color="000000"/>
+              <w:left w:val="single" w:sz="8" w:space="0" w:color="000000"/>
+              <w:bottom w:val="single" w:sz="8" w:space="0" w:color="000000"/>
+              <w:right w:val="single" w:sz="8" w:space="0" w:color="000000"/>
+            </w:tcBorders>
             <w:shd w:val="clear" w:color="auto" w:fill="4A86E8"/>
             <w:tcMar>
               <w:top w:w="100" w:type="dxa"/>
@@ -1105,25 +1186,26 @@
               <w:bottom w:w="100" w:type="dxa"/>
               <w:right w:w="100" w:type="dxa"/>
             </w:tcMar>
-          </w:tcPr>
-          <w:p>
-            <w:pPr>
-              <w:widowControl w:val="0"/>
-              <w:spacing w:line="240" w:lineRule="auto"/>
-              <w:rPr>
-                <w:rFonts w:asciiTheme="majorEastAsia" w:eastAsiaTheme="majorEastAsia" w:hAnsiTheme="majorEastAsia"/>
-              </w:rPr>
-            </w:pPr>
-            <w:r>
-              <w:rPr>
-                <w:rFonts w:asciiTheme="majorEastAsia" w:eastAsiaTheme="majorEastAsia" w:hAnsiTheme="majorEastAsia"/>
+            <w:hideMark/>
+          </w:tcPr>
+          <w:p>
+            <w:pPr>
+              <w:widowControl w:val="0"/>
+              <w:spacing w:line="240" w:lineRule="auto"/>
+              <w:rPr>
+                <w:rFonts w:asciiTheme="majorEastAsia" w:eastAsiaTheme="majorEastAsia" w:hAnsiTheme="majorEastAsia" w:hint="eastAsia"/>
+              </w:rPr>
+            </w:pPr>
+            <w:r>
+              <w:rPr>
+                <w:rFonts w:asciiTheme="majorEastAsia" w:eastAsiaTheme="majorEastAsia" w:hAnsiTheme="majorEastAsia" w:hint="eastAsia"/>
               </w:rPr>
               <w:t xml:space="preserve">Association </w:t>
             </w:r>
             <w:proofErr w:type="spellStart"/>
             <w:r>
               <w:rPr>
-                <w:rFonts w:asciiTheme="majorEastAsia" w:eastAsiaTheme="majorEastAsia" w:hAnsiTheme="majorEastAsia"/>
+                <w:rFonts w:asciiTheme="majorEastAsia" w:eastAsiaTheme="majorEastAsia" w:hAnsiTheme="majorEastAsia" w:hint="eastAsia"/>
               </w:rPr>
               <w:t>name</w:t>
             </w:r>
@@ -1135,40 +1217,46 @@
         <w:tc>
           <w:tcPr>
             <w:tcW w:w="2370" w:type="dxa"/>
-            <w:shd w:val="clear" w:color="auto" w:fill="auto"/>
-            <w:tcMar>
-              <w:top w:w="100" w:type="dxa"/>
-              <w:left w:w="100" w:type="dxa"/>
-              <w:bottom w:w="100" w:type="dxa"/>
-              <w:right w:w="100" w:type="dxa"/>
-            </w:tcMar>
-          </w:tcPr>
-          <w:p>
-            <w:pPr>
-              <w:widowControl w:val="0"/>
-              <w:spacing w:line="240" w:lineRule="auto"/>
-              <w:rPr>
-                <w:rFonts w:asciiTheme="majorEastAsia" w:eastAsiaTheme="majorEastAsia" w:hAnsiTheme="majorEastAsia"/>
-              </w:rPr>
-            </w:pPr>
-            <w:proofErr w:type="spellStart"/>
-            <w:r>
-              <w:rPr>
-                <w:rFonts w:asciiTheme="majorEastAsia" w:eastAsiaTheme="majorEastAsia" w:hAnsiTheme="majorEastAsia" w:cs="Arial Unicode MS"/>
+            <w:tcBorders>
+              <w:top w:val="single" w:sz="8" w:space="0" w:color="000000"/>
+              <w:left w:val="single" w:sz="8" w:space="0" w:color="000000"/>
+              <w:bottom w:val="single" w:sz="8" w:space="0" w:color="000000"/>
+              <w:right w:val="single" w:sz="8" w:space="0" w:color="000000"/>
+            </w:tcBorders>
+            <w:tcMar>
+              <w:top w:w="100" w:type="dxa"/>
+              <w:left w:w="100" w:type="dxa"/>
+              <w:bottom w:w="100" w:type="dxa"/>
+              <w:right w:w="100" w:type="dxa"/>
+            </w:tcMar>
+            <w:hideMark/>
+          </w:tcPr>
+          <w:p>
+            <w:pPr>
+              <w:widowControl w:val="0"/>
+              <w:spacing w:line="240" w:lineRule="auto"/>
+              <w:rPr>
+                <w:rFonts w:asciiTheme="majorEastAsia" w:eastAsiaTheme="majorEastAsia" w:hAnsiTheme="majorEastAsia" w:hint="eastAsia"/>
+              </w:rPr>
+            </w:pPr>
+            <w:proofErr w:type="spellStart"/>
+            <w:r>
+              <w:rPr>
+                <w:rFonts w:asciiTheme="majorEastAsia" w:eastAsiaTheme="majorEastAsia" w:hAnsiTheme="majorEastAsia" w:cs="Arial Unicode MS" w:hint="eastAsia"/>
               </w:rPr>
               <w:t>Controller</w:t>
             </w:r>
             <w:proofErr w:type="spellEnd"/>
             <w:r>
               <w:rPr>
-                <w:rFonts w:asciiTheme="majorEastAsia" w:eastAsiaTheme="majorEastAsia" w:hAnsiTheme="majorEastAsia" w:cs="Arial Unicode MS"/>
+                <w:rFonts w:asciiTheme="majorEastAsia" w:eastAsiaTheme="majorEastAsia" w:hAnsiTheme="majorEastAsia" w:cs="Arial Unicode MS" w:hint="eastAsia"/>
               </w:rPr>
               <w:t xml:space="preserve"> ↔ UI </w:t>
             </w:r>
             <w:proofErr w:type="spellStart"/>
             <w:r>
               <w:rPr>
-                <w:rFonts w:asciiTheme="majorEastAsia" w:eastAsiaTheme="majorEastAsia" w:hAnsiTheme="majorEastAsia" w:cs="Arial Unicode MS"/>
+                <w:rFonts w:asciiTheme="majorEastAsia" w:eastAsiaTheme="majorEastAsia" w:hAnsiTheme="majorEastAsia" w:cs="Arial Unicode MS" w:hint="eastAsia"/>
               </w:rPr>
               <w:t>Maker</w:t>
             </w:r>
@@ -1178,89 +1266,95 @@
         <w:tc>
           <w:tcPr>
             <w:tcW w:w="4530" w:type="dxa"/>
-            <w:shd w:val="clear" w:color="auto" w:fill="auto"/>
-            <w:tcMar>
-              <w:top w:w="100" w:type="dxa"/>
-              <w:left w:w="100" w:type="dxa"/>
-              <w:bottom w:w="100" w:type="dxa"/>
-              <w:right w:w="100" w:type="dxa"/>
-            </w:tcMar>
-          </w:tcPr>
-          <w:p>
-            <w:pPr>
-              <w:widowControl w:val="0"/>
-              <w:spacing w:line="240" w:lineRule="auto"/>
-              <w:rPr>
-                <w:rFonts w:asciiTheme="majorEastAsia" w:eastAsiaTheme="majorEastAsia" w:hAnsiTheme="majorEastAsia"/>
-              </w:rPr>
-            </w:pPr>
-            <w:proofErr w:type="spellStart"/>
-            <w:r>
-              <w:rPr>
-                <w:rFonts w:asciiTheme="majorEastAsia" w:eastAsiaTheme="majorEastAsia" w:hAnsiTheme="majorEastAsia" w:cs="Arial Unicode MS"/>
+            <w:tcBorders>
+              <w:top w:val="single" w:sz="8" w:space="0" w:color="000000"/>
+              <w:left w:val="single" w:sz="8" w:space="0" w:color="000000"/>
+              <w:bottom w:val="single" w:sz="8" w:space="0" w:color="000000"/>
+              <w:right w:val="single" w:sz="8" w:space="0" w:color="000000"/>
+            </w:tcBorders>
+            <w:tcMar>
+              <w:top w:w="100" w:type="dxa"/>
+              <w:left w:w="100" w:type="dxa"/>
+              <w:bottom w:w="100" w:type="dxa"/>
+              <w:right w:w="100" w:type="dxa"/>
+            </w:tcMar>
+            <w:hideMark/>
+          </w:tcPr>
+          <w:p>
+            <w:pPr>
+              <w:widowControl w:val="0"/>
+              <w:spacing w:line="240" w:lineRule="auto"/>
+              <w:rPr>
+                <w:rFonts w:asciiTheme="majorEastAsia" w:eastAsiaTheme="majorEastAsia" w:hAnsiTheme="majorEastAsia" w:hint="eastAsia"/>
+              </w:rPr>
+            </w:pPr>
+            <w:proofErr w:type="spellStart"/>
+            <w:r>
+              <w:rPr>
+                <w:rFonts w:asciiTheme="majorEastAsia" w:eastAsiaTheme="majorEastAsia" w:hAnsiTheme="majorEastAsia" w:cs="Arial Unicode MS" w:hint="eastAsia"/>
               </w:rPr>
               <w:t>Controller가</w:t>
             </w:r>
             <w:proofErr w:type="spellEnd"/>
             <w:r>
               <w:rPr>
-                <w:rFonts w:asciiTheme="majorEastAsia" w:eastAsiaTheme="majorEastAsia" w:hAnsiTheme="majorEastAsia" w:cs="Arial Unicode MS"/>
+                <w:rFonts w:asciiTheme="majorEastAsia" w:eastAsiaTheme="majorEastAsia" w:hAnsiTheme="majorEastAsia" w:cs="Arial Unicode MS" w:hint="eastAsia"/>
               </w:rPr>
               <w:t xml:space="preserve"> </w:t>
             </w:r>
             <w:proofErr w:type="spellStart"/>
             <w:r>
               <w:rPr>
-                <w:rFonts w:asciiTheme="majorEastAsia" w:eastAsiaTheme="majorEastAsia" w:hAnsiTheme="majorEastAsia" w:cs="Arial Unicode MS"/>
+                <w:rFonts w:asciiTheme="majorEastAsia" w:eastAsiaTheme="majorEastAsia" w:hAnsiTheme="majorEastAsia" w:cs="Arial Unicode MS" w:hint="eastAsia"/>
               </w:rPr>
               <w:t>UImaker에게</w:t>
             </w:r>
             <w:proofErr w:type="spellEnd"/>
             <w:r>
               <w:rPr>
-                <w:rFonts w:asciiTheme="majorEastAsia" w:eastAsiaTheme="majorEastAsia" w:hAnsiTheme="majorEastAsia" w:cs="Arial Unicode MS"/>
+                <w:rFonts w:asciiTheme="majorEastAsia" w:eastAsiaTheme="majorEastAsia" w:hAnsiTheme="majorEastAsia" w:cs="Arial Unicode MS" w:hint="eastAsia"/>
               </w:rPr>
               <w:t xml:space="preserve"> </w:t>
             </w:r>
             <w:proofErr w:type="spellStart"/>
             <w:r>
               <w:rPr>
-                <w:rFonts w:asciiTheme="majorEastAsia" w:eastAsiaTheme="majorEastAsia" w:hAnsiTheme="majorEastAsia" w:cs="Arial Unicode MS"/>
+                <w:rFonts w:asciiTheme="majorEastAsia" w:eastAsiaTheme="majorEastAsia" w:hAnsiTheme="majorEastAsia" w:cs="Arial Unicode MS" w:hint="eastAsia"/>
               </w:rPr>
               <w:t>request를</w:t>
             </w:r>
             <w:proofErr w:type="spellEnd"/>
             <w:r>
               <w:rPr>
-                <w:rFonts w:asciiTheme="majorEastAsia" w:eastAsiaTheme="majorEastAsia" w:hAnsiTheme="majorEastAsia" w:cs="Arial Unicode MS"/>
+                <w:rFonts w:asciiTheme="majorEastAsia" w:eastAsiaTheme="majorEastAsia" w:hAnsiTheme="majorEastAsia" w:cs="Arial Unicode MS" w:hint="eastAsia"/>
               </w:rPr>
               <w:t xml:space="preserve"> 전송하고 해당 정보가 표현된 </w:t>
             </w:r>
             <w:proofErr w:type="spellStart"/>
             <w:r>
               <w:rPr>
-                <w:rFonts w:asciiTheme="majorEastAsia" w:eastAsiaTheme="majorEastAsia" w:hAnsiTheme="majorEastAsia" w:cs="Arial Unicode MS"/>
+                <w:rFonts w:asciiTheme="majorEastAsia" w:eastAsiaTheme="majorEastAsia" w:hAnsiTheme="majorEastAsia" w:cs="Arial Unicode MS" w:hint="eastAsia"/>
               </w:rPr>
               <w:t>Interface</w:t>
             </w:r>
             <w:proofErr w:type="spellEnd"/>
             <w:r>
               <w:rPr>
-                <w:rFonts w:asciiTheme="majorEastAsia" w:eastAsiaTheme="majorEastAsia" w:hAnsiTheme="majorEastAsia" w:cs="Arial Unicode MS"/>
+                <w:rFonts w:asciiTheme="majorEastAsia" w:eastAsiaTheme="majorEastAsia" w:hAnsiTheme="majorEastAsia" w:cs="Arial Unicode MS" w:hint="eastAsia"/>
               </w:rPr>
               <w:t xml:space="preserve"> </w:t>
             </w:r>
             <w:proofErr w:type="spellStart"/>
             <w:r>
               <w:rPr>
-                <w:rFonts w:asciiTheme="majorEastAsia" w:eastAsiaTheme="majorEastAsia" w:hAnsiTheme="majorEastAsia" w:cs="Arial Unicode MS"/>
+                <w:rFonts w:asciiTheme="majorEastAsia" w:eastAsiaTheme="majorEastAsia" w:hAnsiTheme="majorEastAsia" w:cs="Arial Unicode MS" w:hint="eastAsia"/>
               </w:rPr>
               <w:t>Page를</w:t>
             </w:r>
             <w:proofErr w:type="spellEnd"/>
             <w:r>
               <w:rPr>
-                <w:rFonts w:asciiTheme="majorEastAsia" w:eastAsiaTheme="majorEastAsia" w:hAnsiTheme="majorEastAsia" w:cs="Arial Unicode MS"/>
+                <w:rFonts w:asciiTheme="majorEastAsia" w:eastAsiaTheme="majorEastAsia" w:hAnsiTheme="majorEastAsia" w:cs="Arial Unicode MS" w:hint="eastAsia"/>
               </w:rPr>
               <w:t xml:space="preserve"> 반환 받는다.</w:t>
             </w:r>
@@ -1269,40 +1363,46 @@
         <w:tc>
           <w:tcPr>
             <w:tcW w:w="2115" w:type="dxa"/>
-            <w:shd w:val="clear" w:color="auto" w:fill="auto"/>
-            <w:tcMar>
-              <w:top w:w="100" w:type="dxa"/>
-              <w:left w:w="100" w:type="dxa"/>
-              <w:bottom w:w="100" w:type="dxa"/>
-              <w:right w:w="100" w:type="dxa"/>
-            </w:tcMar>
-          </w:tcPr>
-          <w:p>
-            <w:pPr>
-              <w:widowControl w:val="0"/>
-              <w:spacing w:line="240" w:lineRule="auto"/>
-              <w:rPr>
-                <w:rFonts w:asciiTheme="majorEastAsia" w:eastAsiaTheme="majorEastAsia" w:hAnsiTheme="majorEastAsia"/>
-              </w:rPr>
-            </w:pPr>
-            <w:proofErr w:type="spellStart"/>
-            <w:r>
-              <w:rPr>
-                <w:rFonts w:asciiTheme="majorEastAsia" w:eastAsiaTheme="majorEastAsia" w:hAnsiTheme="majorEastAsia"/>
+            <w:tcBorders>
+              <w:top w:val="single" w:sz="8" w:space="0" w:color="000000"/>
+              <w:left w:val="single" w:sz="8" w:space="0" w:color="000000"/>
+              <w:bottom w:val="single" w:sz="8" w:space="0" w:color="000000"/>
+              <w:right w:val="single" w:sz="8" w:space="0" w:color="000000"/>
+            </w:tcBorders>
+            <w:tcMar>
+              <w:top w:w="100" w:type="dxa"/>
+              <w:left w:w="100" w:type="dxa"/>
+              <w:bottom w:w="100" w:type="dxa"/>
+              <w:right w:w="100" w:type="dxa"/>
+            </w:tcMar>
+            <w:hideMark/>
+          </w:tcPr>
+          <w:p>
+            <w:pPr>
+              <w:widowControl w:val="0"/>
+              <w:spacing w:line="240" w:lineRule="auto"/>
+              <w:rPr>
+                <w:rFonts w:asciiTheme="majorEastAsia" w:eastAsiaTheme="majorEastAsia" w:hAnsiTheme="majorEastAsia" w:hint="eastAsia"/>
+              </w:rPr>
+            </w:pPr>
+            <w:proofErr w:type="spellStart"/>
+            <w:r>
+              <w:rPr>
+                <w:rFonts w:asciiTheme="majorEastAsia" w:eastAsiaTheme="majorEastAsia" w:hAnsiTheme="majorEastAsia" w:hint="eastAsia"/>
               </w:rPr>
               <w:t>conveys</w:t>
             </w:r>
             <w:proofErr w:type="spellEnd"/>
             <w:r>
               <w:rPr>
-                <w:rFonts w:asciiTheme="majorEastAsia" w:eastAsiaTheme="majorEastAsia" w:hAnsiTheme="majorEastAsia"/>
+                <w:rFonts w:asciiTheme="majorEastAsia" w:eastAsiaTheme="majorEastAsia" w:hAnsiTheme="majorEastAsia" w:hint="eastAsia"/>
               </w:rPr>
               <w:t xml:space="preserve"> </w:t>
             </w:r>
             <w:proofErr w:type="spellStart"/>
             <w:r>
               <w:rPr>
-                <w:rFonts w:asciiTheme="majorEastAsia" w:eastAsiaTheme="majorEastAsia" w:hAnsiTheme="majorEastAsia"/>
+                <w:rFonts w:asciiTheme="majorEastAsia" w:eastAsiaTheme="majorEastAsia" w:hAnsiTheme="majorEastAsia" w:hint="eastAsia"/>
               </w:rPr>
               <w:t>requests</w:t>
             </w:r>
@@ -1314,227 +1414,170 @@
         <w:tc>
           <w:tcPr>
             <w:tcW w:w="2370" w:type="dxa"/>
-            <w:shd w:val="clear" w:color="auto" w:fill="auto"/>
-            <w:tcMar>
-              <w:top w:w="100" w:type="dxa"/>
-              <w:left w:w="100" w:type="dxa"/>
-              <w:bottom w:w="100" w:type="dxa"/>
-              <w:right w:w="100" w:type="dxa"/>
-            </w:tcMar>
-          </w:tcPr>
-          <w:p>
-            <w:pPr>
-              <w:widowControl w:val="0"/>
-              <w:spacing w:line="240" w:lineRule="auto"/>
-              <w:rPr>
-                <w:rFonts w:asciiTheme="majorEastAsia" w:eastAsiaTheme="majorEastAsia" w:hAnsiTheme="majorEastAsia"/>
+            <w:tcBorders>
+              <w:top w:val="single" w:sz="8" w:space="0" w:color="000000"/>
+              <w:left w:val="single" w:sz="8" w:space="0" w:color="000000"/>
+              <w:bottom w:val="single" w:sz="8" w:space="0" w:color="000000"/>
+              <w:right w:val="single" w:sz="8" w:space="0" w:color="000000"/>
+            </w:tcBorders>
+            <w:tcMar>
+              <w:top w:w="100" w:type="dxa"/>
+              <w:left w:w="100" w:type="dxa"/>
+              <w:bottom w:w="100" w:type="dxa"/>
+              <w:right w:w="100" w:type="dxa"/>
+            </w:tcMar>
+            <w:hideMark/>
+          </w:tcPr>
+          <w:p>
+            <w:pPr>
+              <w:widowControl w:val="0"/>
+              <w:spacing w:line="240" w:lineRule="auto"/>
+              <w:rPr>
+                <w:rFonts w:asciiTheme="majorEastAsia" w:eastAsiaTheme="majorEastAsia" w:hAnsiTheme="majorEastAsia" w:hint="eastAsia"/>
                 <w:lang w:val="en-US"/>
               </w:rPr>
             </w:pPr>
             <w:r>
               <w:rPr>
-                <w:rFonts w:asciiTheme="majorEastAsia" w:eastAsiaTheme="majorEastAsia" w:hAnsiTheme="majorEastAsia" w:cs="Arial Unicode MS"/>
+                <w:rFonts w:asciiTheme="majorEastAsia" w:eastAsiaTheme="majorEastAsia" w:hAnsiTheme="majorEastAsia" w:cs="Arial Unicode MS" w:hint="eastAsia"/>
                 <w:lang w:val="en-US"/>
               </w:rPr>
+              <w:t>UI Maker ↔ Key Check Connection</w:t>
+            </w:r>
+          </w:p>
+        </w:tc>
+        <w:tc>
+          <w:tcPr>
+            <w:tcW w:w="4530" w:type="dxa"/>
+            <w:tcBorders>
+              <w:top w:val="single" w:sz="8" w:space="0" w:color="000000"/>
+              <w:left w:val="single" w:sz="8" w:space="0" w:color="000000"/>
+              <w:bottom w:val="single" w:sz="8" w:space="0" w:color="000000"/>
+              <w:right w:val="single" w:sz="8" w:space="0" w:color="000000"/>
+            </w:tcBorders>
+            <w:tcMar>
+              <w:top w:w="100" w:type="dxa"/>
+              <w:left w:w="100" w:type="dxa"/>
+              <w:bottom w:w="100" w:type="dxa"/>
+              <w:right w:w="100" w:type="dxa"/>
+            </w:tcMar>
+            <w:hideMark/>
+          </w:tcPr>
+          <w:p>
+            <w:pPr>
+              <w:widowControl w:val="0"/>
+              <w:spacing w:line="240" w:lineRule="auto"/>
+              <w:rPr>
+                <w:rFonts w:asciiTheme="majorEastAsia" w:eastAsiaTheme="majorEastAsia" w:hAnsiTheme="majorEastAsia" w:hint="eastAsia"/>
+              </w:rPr>
+            </w:pPr>
+            <w:r>
+              <w:rPr>
+                <w:rFonts w:asciiTheme="majorEastAsia" w:eastAsiaTheme="majorEastAsia" w:hAnsiTheme="majorEastAsia" w:cs="Arial Unicode MS" w:hint="eastAsia"/>
+              </w:rPr>
               <w:t xml:space="preserve">UI </w:t>
             </w:r>
             <w:proofErr w:type="spellStart"/>
             <w:r>
               <w:rPr>
-                <w:rFonts w:asciiTheme="majorEastAsia" w:eastAsiaTheme="majorEastAsia" w:hAnsiTheme="majorEastAsia" w:cs="Arial Unicode MS"/>
-                <w:lang w:val="en-US"/>
-              </w:rPr>
-              <w:t>Maker</w:t>
-            </w:r>
-            <w:proofErr w:type="spellEnd"/>
-            <w:r>
-              <w:rPr>
-                <w:rFonts w:asciiTheme="majorEastAsia" w:eastAsiaTheme="majorEastAsia" w:hAnsiTheme="majorEastAsia" w:cs="Arial Unicode MS"/>
-                <w:lang w:val="en-US"/>
-              </w:rPr>
-              <w:t xml:space="preserve"> ↔ </w:t>
-            </w:r>
-            <w:proofErr w:type="spellStart"/>
-            <w:r>
-              <w:rPr>
-                <w:rFonts w:asciiTheme="majorEastAsia" w:eastAsiaTheme="majorEastAsia" w:hAnsiTheme="majorEastAsia" w:cs="Arial Unicode MS" w:hint="eastAsia"/>
-                <w:lang w:val="en-US"/>
-              </w:rPr>
-              <w:t>Key</w:t>
-            </w:r>
-            <w:proofErr w:type="spellEnd"/>
-            <w:r>
-              <w:rPr>
-                <w:rFonts w:asciiTheme="majorEastAsia" w:eastAsiaTheme="majorEastAsia" w:hAnsiTheme="majorEastAsia" w:cs="Arial Unicode MS" w:hint="eastAsia"/>
-                <w:lang w:val="en-US"/>
+                <w:rFonts w:asciiTheme="majorEastAsia" w:eastAsiaTheme="majorEastAsia" w:hAnsiTheme="majorEastAsia" w:cs="Arial Unicode MS" w:hint="eastAsia"/>
+              </w:rPr>
+              <w:t>maker가</w:t>
+            </w:r>
+            <w:proofErr w:type="spellEnd"/>
+            <w:r>
+              <w:rPr>
+                <w:rFonts w:asciiTheme="majorEastAsia" w:eastAsiaTheme="majorEastAsia" w:hAnsiTheme="majorEastAsia" w:cs="Arial Unicode MS" w:hint="eastAsia"/>
+              </w:rPr>
+              <w:t xml:space="preserve"> 정보를 </w:t>
+            </w:r>
+            <w:proofErr w:type="spellStart"/>
+            <w:r>
+              <w:rPr>
+                <w:rFonts w:asciiTheme="majorEastAsia" w:eastAsiaTheme="majorEastAsia" w:hAnsiTheme="majorEastAsia" w:cs="Arial Unicode MS" w:hint="eastAsia"/>
+              </w:rPr>
+              <w:t>UI에</w:t>
+            </w:r>
+            <w:proofErr w:type="spellEnd"/>
+            <w:r>
+              <w:rPr>
+                <w:rFonts w:asciiTheme="majorEastAsia" w:eastAsiaTheme="majorEastAsia" w:hAnsiTheme="majorEastAsia" w:cs="Arial Unicode MS" w:hint="eastAsia"/>
+              </w:rPr>
+              <w:t xml:space="preserve"> 맞도록 변환시키기 위해 </w:t>
+            </w:r>
+            <w:proofErr w:type="spellStart"/>
+            <w:r>
+              <w:rPr>
+                <w:rFonts w:asciiTheme="majorEastAsia" w:eastAsiaTheme="majorEastAsia" w:hAnsiTheme="majorEastAsia" w:cs="Arial Unicode MS" w:hint="eastAsia"/>
+              </w:rPr>
+              <w:t>Database에서</w:t>
+            </w:r>
+            <w:proofErr w:type="spellEnd"/>
+            <w:r>
+              <w:rPr>
+                <w:rFonts w:asciiTheme="majorEastAsia" w:eastAsiaTheme="majorEastAsia" w:hAnsiTheme="majorEastAsia" w:cs="Arial Unicode MS" w:hint="eastAsia"/>
+              </w:rPr>
+              <w:t xml:space="preserve"> 데이터를 </w:t>
+            </w:r>
+            <w:proofErr w:type="spellStart"/>
+            <w:r>
+              <w:rPr>
+                <w:rFonts w:asciiTheme="majorEastAsia" w:eastAsiaTheme="majorEastAsia" w:hAnsiTheme="majorEastAsia" w:cs="Arial Unicode MS" w:hint="eastAsia"/>
+              </w:rPr>
+              <w:t>전송받는다</w:t>
+            </w:r>
+            <w:proofErr w:type="spellEnd"/>
+            <w:r>
+              <w:rPr>
+                <w:rFonts w:asciiTheme="majorEastAsia" w:eastAsiaTheme="majorEastAsia" w:hAnsiTheme="majorEastAsia" w:cs="Arial Unicode MS" w:hint="eastAsia"/>
+              </w:rPr>
+              <w:t>.</w:t>
+            </w:r>
+          </w:p>
+        </w:tc>
+        <w:tc>
+          <w:tcPr>
+            <w:tcW w:w="2115" w:type="dxa"/>
+            <w:tcBorders>
+              <w:top w:val="single" w:sz="8" w:space="0" w:color="000000"/>
+              <w:left w:val="single" w:sz="8" w:space="0" w:color="000000"/>
+              <w:bottom w:val="single" w:sz="8" w:space="0" w:color="000000"/>
+              <w:right w:val="single" w:sz="8" w:space="0" w:color="000000"/>
+            </w:tcBorders>
+            <w:tcMar>
+              <w:top w:w="100" w:type="dxa"/>
+              <w:left w:w="100" w:type="dxa"/>
+              <w:bottom w:w="100" w:type="dxa"/>
+              <w:right w:w="100" w:type="dxa"/>
+            </w:tcMar>
+            <w:hideMark/>
+          </w:tcPr>
+          <w:p>
+            <w:pPr>
+              <w:widowControl w:val="0"/>
+              <w:spacing w:line="240" w:lineRule="auto"/>
+              <w:rPr>
+                <w:rFonts w:asciiTheme="majorEastAsia" w:eastAsiaTheme="majorEastAsia" w:hAnsiTheme="majorEastAsia" w:hint="eastAsia"/>
+              </w:rPr>
+            </w:pPr>
+            <w:proofErr w:type="spellStart"/>
+            <w:r>
+              <w:rPr>
+                <w:rFonts w:asciiTheme="majorEastAsia" w:eastAsiaTheme="majorEastAsia" w:hAnsiTheme="majorEastAsia" w:hint="eastAsia"/>
+              </w:rPr>
+              <w:t>provides</w:t>
+            </w:r>
+            <w:proofErr w:type="spellEnd"/>
+            <w:r>
+              <w:rPr>
+                <w:rFonts w:asciiTheme="majorEastAsia" w:eastAsiaTheme="majorEastAsia" w:hAnsiTheme="majorEastAsia" w:hint="eastAsia"/>
               </w:rPr>
               <w:t xml:space="preserve"> </w:t>
             </w:r>
             <w:proofErr w:type="spellStart"/>
             <w:r>
               <w:rPr>
-                <w:rFonts w:asciiTheme="majorEastAsia" w:eastAsiaTheme="majorEastAsia" w:hAnsiTheme="majorEastAsia" w:cs="Arial Unicode MS" w:hint="eastAsia"/>
-                <w:lang w:val="en-US"/>
-              </w:rPr>
-              <w:t>Check</w:t>
-            </w:r>
-            <w:proofErr w:type="spellEnd"/>
-            <w:r>
-              <w:rPr>
-                <w:rFonts w:asciiTheme="majorEastAsia" w:eastAsiaTheme="majorEastAsia" w:hAnsiTheme="majorEastAsia" w:cs="Arial Unicode MS" w:hint="eastAsia"/>
-                <w:lang w:val="en-US"/>
-              </w:rPr>
-              <w:t xml:space="preserve"> </w:t>
-            </w:r>
-            <w:proofErr w:type="spellStart"/>
-            <w:r>
-              <w:rPr>
-                <w:rFonts w:asciiTheme="majorEastAsia" w:eastAsiaTheme="majorEastAsia" w:hAnsiTheme="majorEastAsia" w:cs="Arial Unicode MS" w:hint="eastAsia"/>
-                <w:lang w:val="en-US"/>
-              </w:rPr>
-              <w:t>Connection</w:t>
-            </w:r>
-            <w:proofErr w:type="spellEnd"/>
-          </w:p>
-        </w:tc>
-        <w:tc>
-          <w:tcPr>
-            <w:tcW w:w="4530" w:type="dxa"/>
-            <w:shd w:val="clear" w:color="auto" w:fill="auto"/>
-            <w:tcMar>
-              <w:top w:w="100" w:type="dxa"/>
-              <w:left w:w="100" w:type="dxa"/>
-              <w:bottom w:w="100" w:type="dxa"/>
-              <w:right w:w="100" w:type="dxa"/>
-            </w:tcMar>
-          </w:tcPr>
-          <w:p>
-            <w:pPr>
-              <w:widowControl w:val="0"/>
-              <w:spacing w:line="240" w:lineRule="auto"/>
-              <w:rPr>
-                <w:rFonts w:asciiTheme="majorEastAsia" w:eastAsiaTheme="majorEastAsia" w:hAnsiTheme="majorEastAsia"/>
-              </w:rPr>
-            </w:pPr>
-            <w:r>
-              <w:rPr>
-                <w:rFonts w:asciiTheme="majorEastAsia" w:eastAsiaTheme="majorEastAsia" w:hAnsiTheme="majorEastAsia" w:cs="Arial Unicode MS" w:hint="eastAsia"/>
-              </w:rPr>
-              <w:t xml:space="preserve">UI </w:t>
-            </w:r>
-            <w:proofErr w:type="spellStart"/>
-            <w:r>
-              <w:rPr>
-                <w:rFonts w:asciiTheme="majorEastAsia" w:eastAsiaTheme="majorEastAsia" w:hAnsiTheme="majorEastAsia" w:cs="Arial Unicode MS" w:hint="eastAsia"/>
-              </w:rPr>
-              <w:t>maker가</w:t>
-            </w:r>
-            <w:proofErr w:type="spellEnd"/>
-            <w:r>
-              <w:rPr>
-                <w:rFonts w:asciiTheme="majorEastAsia" w:eastAsiaTheme="majorEastAsia" w:hAnsiTheme="majorEastAsia" w:cs="Arial Unicode MS" w:hint="eastAsia"/>
-              </w:rPr>
-              <w:t xml:space="preserve"> 정보를 </w:t>
-            </w:r>
-            <w:proofErr w:type="spellStart"/>
-            <w:r>
-              <w:rPr>
-                <w:rFonts w:asciiTheme="majorEastAsia" w:eastAsiaTheme="majorEastAsia" w:hAnsiTheme="majorEastAsia" w:cs="Arial Unicode MS" w:hint="eastAsia"/>
-              </w:rPr>
-              <w:t>UI에</w:t>
-            </w:r>
-            <w:proofErr w:type="spellEnd"/>
-            <w:r>
-              <w:rPr>
-                <w:rFonts w:asciiTheme="majorEastAsia" w:eastAsiaTheme="majorEastAsia" w:hAnsiTheme="majorEastAsia" w:cs="Arial Unicode MS" w:hint="eastAsia"/>
-              </w:rPr>
-              <w:t xml:space="preserve"> 맞도록 변환시키기 위해 </w:t>
-            </w:r>
-            <w:proofErr w:type="spellStart"/>
-            <w:r>
-              <w:rPr>
-                <w:rFonts w:asciiTheme="majorEastAsia" w:eastAsiaTheme="majorEastAsia" w:hAnsiTheme="majorEastAsia" w:cs="Arial Unicode MS"/>
-              </w:rPr>
-              <w:t>Database</w:t>
-            </w:r>
-            <w:r>
-              <w:rPr>
-                <w:rFonts w:asciiTheme="majorEastAsia" w:eastAsiaTheme="majorEastAsia" w:hAnsiTheme="majorEastAsia" w:cs="Arial Unicode MS" w:hint="eastAsia"/>
-              </w:rPr>
-              <w:t>에서</w:t>
-            </w:r>
-            <w:proofErr w:type="spellEnd"/>
-            <w:r>
-              <w:rPr>
-                <w:rFonts w:asciiTheme="majorEastAsia" w:eastAsiaTheme="majorEastAsia" w:hAnsiTheme="majorEastAsia" w:cs="Arial Unicode MS" w:hint="eastAsia"/>
-              </w:rPr>
-              <w:t xml:space="preserve"> </w:t>
-            </w:r>
-            <w:r>
-              <w:rPr>
-                <w:rFonts w:asciiTheme="majorEastAsia" w:eastAsiaTheme="majorEastAsia" w:hAnsiTheme="majorEastAsia" w:cs="Arial Unicode MS"/>
-              </w:rPr>
-              <w:t xml:space="preserve">데이터를 </w:t>
-            </w:r>
-            <w:proofErr w:type="spellStart"/>
-            <w:r>
-              <w:rPr>
-                <w:rFonts w:asciiTheme="majorEastAsia" w:eastAsiaTheme="majorEastAsia" w:hAnsiTheme="majorEastAsia" w:cs="Arial Unicode MS"/>
-              </w:rPr>
-              <w:t>전송받</w:t>
-            </w:r>
-            <w:r>
-              <w:rPr>
-                <w:rFonts w:asciiTheme="majorEastAsia" w:eastAsiaTheme="majorEastAsia" w:hAnsiTheme="majorEastAsia" w:cs="Arial Unicode MS" w:hint="eastAsia"/>
-              </w:rPr>
-              <w:t>는다</w:t>
-            </w:r>
-            <w:proofErr w:type="spellEnd"/>
-            <w:r>
-              <w:rPr>
-                <w:rFonts w:asciiTheme="majorEastAsia" w:eastAsiaTheme="majorEastAsia" w:hAnsiTheme="majorEastAsia" w:cs="Arial Unicode MS" w:hint="eastAsia"/>
-              </w:rPr>
-              <w:t>.</w:t>
-            </w:r>
-          </w:p>
-        </w:tc>
-        <w:tc>
-          <w:tcPr>
-            <w:tcW w:w="2115" w:type="dxa"/>
-            <w:shd w:val="clear" w:color="auto" w:fill="auto"/>
-            <w:tcMar>
-              <w:top w:w="100" w:type="dxa"/>
-              <w:left w:w="100" w:type="dxa"/>
-              <w:bottom w:w="100" w:type="dxa"/>
-              <w:right w:w="100" w:type="dxa"/>
-            </w:tcMar>
-          </w:tcPr>
-          <w:p>
-            <w:pPr>
-              <w:widowControl w:val="0"/>
-              <w:spacing w:line="240" w:lineRule="auto"/>
-              <w:rPr>
-                <w:rFonts w:asciiTheme="majorEastAsia" w:eastAsiaTheme="majorEastAsia" w:hAnsiTheme="majorEastAsia"/>
-              </w:rPr>
-            </w:pPr>
-            <w:proofErr w:type="spellStart"/>
-            <w:r>
-              <w:rPr>
-                <w:rFonts w:asciiTheme="majorEastAsia" w:eastAsiaTheme="majorEastAsia" w:hAnsiTheme="majorEastAsia"/>
-              </w:rPr>
-              <w:t>provides</w:t>
-            </w:r>
-            <w:proofErr w:type="spellEnd"/>
-            <w:r>
-              <w:rPr>
-                <w:rFonts w:asciiTheme="majorEastAsia" w:eastAsiaTheme="majorEastAsia" w:hAnsiTheme="majorEastAsia"/>
-              </w:rPr>
-              <w:t xml:space="preserve"> </w:t>
-            </w:r>
-            <w:proofErr w:type="spellStart"/>
-            <w:r>
-              <w:rPr>
-                <w:rFonts w:asciiTheme="majorEastAsia" w:eastAsiaTheme="majorEastAsia" w:hAnsiTheme="majorEastAsia"/>
+                <w:rFonts w:asciiTheme="majorEastAsia" w:eastAsiaTheme="majorEastAsia" w:hAnsiTheme="majorEastAsia" w:hint="eastAsia"/>
               </w:rPr>
               <w:t>data</w:t>
             </w:r>
@@ -1546,123 +1589,94 @@
         <w:tc>
           <w:tcPr>
             <w:tcW w:w="2370" w:type="dxa"/>
-            <w:shd w:val="clear" w:color="auto" w:fill="auto"/>
-            <w:tcMar>
-              <w:top w:w="100" w:type="dxa"/>
-              <w:left w:w="100" w:type="dxa"/>
-              <w:bottom w:w="100" w:type="dxa"/>
-              <w:right w:w="100" w:type="dxa"/>
-            </w:tcMar>
-          </w:tcPr>
-          <w:p>
-            <w:pPr>
-              <w:widowControl w:val="0"/>
-              <w:spacing w:line="240" w:lineRule="auto"/>
-              <w:rPr>
-                <w:rFonts w:asciiTheme="majorEastAsia" w:eastAsiaTheme="majorEastAsia" w:hAnsiTheme="majorEastAsia"/>
+            <w:tcBorders>
+              <w:top w:val="single" w:sz="8" w:space="0" w:color="000000"/>
+              <w:left w:val="single" w:sz="8" w:space="0" w:color="000000"/>
+              <w:bottom w:val="single" w:sz="8" w:space="0" w:color="000000"/>
+              <w:right w:val="single" w:sz="8" w:space="0" w:color="000000"/>
+            </w:tcBorders>
+            <w:tcMar>
+              <w:top w:w="100" w:type="dxa"/>
+              <w:left w:w="100" w:type="dxa"/>
+              <w:bottom w:w="100" w:type="dxa"/>
+              <w:right w:w="100" w:type="dxa"/>
+            </w:tcMar>
+            <w:hideMark/>
+          </w:tcPr>
+          <w:p>
+            <w:pPr>
+              <w:widowControl w:val="0"/>
+              <w:spacing w:line="240" w:lineRule="auto"/>
+              <w:rPr>
+                <w:rFonts w:asciiTheme="majorEastAsia" w:eastAsiaTheme="majorEastAsia" w:hAnsiTheme="majorEastAsia" w:hint="eastAsia"/>
                 <w:lang w:val="en-US"/>
               </w:rPr>
             </w:pPr>
             <w:r>
               <w:rPr>
-                <w:rFonts w:asciiTheme="majorEastAsia" w:eastAsiaTheme="majorEastAsia" w:hAnsiTheme="majorEastAsia" w:cs="Arial Unicode MS"/>
+                <w:rFonts w:asciiTheme="majorEastAsia" w:eastAsiaTheme="majorEastAsia" w:hAnsiTheme="majorEastAsia" w:cs="Arial Unicode MS" w:hint="eastAsia"/>
                 <w:lang w:val="en-US"/>
               </w:rPr>
-              <w:t xml:space="preserve">UI </w:t>
-            </w:r>
-            <w:proofErr w:type="spellStart"/>
-            <w:r>
-              <w:rPr>
-                <w:rFonts w:asciiTheme="majorEastAsia" w:eastAsiaTheme="majorEastAsia" w:hAnsiTheme="majorEastAsia" w:cs="Arial Unicode MS"/>
-                <w:lang w:val="en-US"/>
-              </w:rPr>
-              <w:t>Maker</w:t>
-            </w:r>
-            <w:proofErr w:type="spellEnd"/>
-            <w:r>
-              <w:rPr>
-                <w:rFonts w:asciiTheme="majorEastAsia" w:eastAsiaTheme="majorEastAsia" w:hAnsiTheme="majorEastAsia" w:cs="Arial Unicode MS"/>
-                <w:lang w:val="en-US"/>
-              </w:rPr>
-              <w:t xml:space="preserve"> ↔ </w:t>
-            </w:r>
-            <w:proofErr w:type="spellStart"/>
-            <w:r>
-              <w:rPr>
-                <w:rFonts w:asciiTheme="majorEastAsia" w:eastAsiaTheme="majorEastAsia" w:hAnsiTheme="majorEastAsia" w:cs="Arial Unicode MS"/>
-                <w:lang w:val="en-US"/>
+              <w:t>UI Maker ↔ Interface Page</w:t>
+            </w:r>
+          </w:p>
+        </w:tc>
+        <w:tc>
+          <w:tcPr>
+            <w:tcW w:w="4530" w:type="dxa"/>
+            <w:tcBorders>
+              <w:top w:val="single" w:sz="8" w:space="0" w:color="000000"/>
+              <w:left w:val="single" w:sz="8" w:space="0" w:color="000000"/>
+              <w:bottom w:val="single" w:sz="8" w:space="0" w:color="000000"/>
+              <w:right w:val="single" w:sz="8" w:space="0" w:color="000000"/>
+            </w:tcBorders>
+            <w:tcMar>
+              <w:top w:w="100" w:type="dxa"/>
+              <w:left w:w="100" w:type="dxa"/>
+              <w:bottom w:w="100" w:type="dxa"/>
+              <w:right w:w="100" w:type="dxa"/>
+            </w:tcMar>
+            <w:hideMark/>
+          </w:tcPr>
+          <w:p>
+            <w:pPr>
+              <w:widowControl w:val="0"/>
+              <w:spacing w:line="240" w:lineRule="auto"/>
+              <w:rPr>
+                <w:rFonts w:asciiTheme="majorEastAsia" w:eastAsiaTheme="majorEastAsia" w:hAnsiTheme="majorEastAsia" w:hint="eastAsia"/>
+              </w:rPr>
+            </w:pPr>
+            <w:r>
+              <w:rPr>
+                <w:rFonts w:asciiTheme="majorEastAsia" w:eastAsiaTheme="majorEastAsia" w:hAnsiTheme="majorEastAsia" w:cs="Arial Unicode MS" w:hint="eastAsia"/>
+              </w:rPr>
+              <w:t xml:space="preserve">올바른 </w:t>
+            </w:r>
+            <w:proofErr w:type="spellStart"/>
+            <w:r>
+              <w:rPr>
+                <w:rFonts w:asciiTheme="majorEastAsia" w:eastAsiaTheme="majorEastAsia" w:hAnsiTheme="majorEastAsia" w:cs="Arial Unicode MS" w:hint="eastAsia"/>
               </w:rPr>
               <w:t>Interface</w:t>
             </w:r>
             <w:proofErr w:type="spellEnd"/>
             <w:r>
               <w:rPr>
-                <w:rFonts w:asciiTheme="majorEastAsia" w:eastAsiaTheme="majorEastAsia" w:hAnsiTheme="majorEastAsia" w:cs="Arial Unicode MS"/>
-                <w:lang w:val="en-US"/>
+                <w:rFonts w:asciiTheme="majorEastAsia" w:eastAsiaTheme="majorEastAsia" w:hAnsiTheme="majorEastAsia" w:cs="Arial Unicode MS" w:hint="eastAsia"/>
               </w:rPr>
               <w:t xml:space="preserve"> </w:t>
             </w:r>
             <w:proofErr w:type="spellStart"/>
             <w:r>
               <w:rPr>
-                <w:rFonts w:asciiTheme="majorEastAsia" w:eastAsiaTheme="majorEastAsia" w:hAnsiTheme="majorEastAsia" w:cs="Arial Unicode MS"/>
-                <w:lang w:val="en-US"/>
-              </w:rPr>
-              <w:t>Page</w:t>
-            </w:r>
-            <w:proofErr w:type="spellEnd"/>
-          </w:p>
-        </w:tc>
-        <w:tc>
-          <w:tcPr>
-            <w:tcW w:w="4530" w:type="dxa"/>
-            <w:shd w:val="clear" w:color="auto" w:fill="auto"/>
-            <w:tcMar>
-              <w:top w:w="100" w:type="dxa"/>
-              <w:left w:w="100" w:type="dxa"/>
-              <w:bottom w:w="100" w:type="dxa"/>
-              <w:right w:w="100" w:type="dxa"/>
-            </w:tcMar>
-          </w:tcPr>
-          <w:p>
-            <w:pPr>
-              <w:widowControl w:val="0"/>
-              <w:spacing w:line="240" w:lineRule="auto"/>
-              <w:rPr>
-                <w:rFonts w:asciiTheme="majorEastAsia" w:eastAsiaTheme="majorEastAsia" w:hAnsiTheme="majorEastAsia"/>
-              </w:rPr>
-            </w:pPr>
-            <w:r>
-              <w:rPr>
-                <w:rFonts w:asciiTheme="majorEastAsia" w:eastAsiaTheme="majorEastAsia" w:hAnsiTheme="majorEastAsia" w:cs="Arial Unicode MS"/>
-              </w:rPr>
-              <w:t xml:space="preserve">올바른 </w:t>
-            </w:r>
-            <w:proofErr w:type="spellStart"/>
-            <w:r>
-              <w:rPr>
-                <w:rFonts w:asciiTheme="majorEastAsia" w:eastAsiaTheme="majorEastAsia" w:hAnsiTheme="majorEastAsia" w:cs="Arial Unicode MS"/>
-              </w:rPr>
-              <w:t>Interface</w:t>
-            </w:r>
-            <w:proofErr w:type="spellEnd"/>
-            <w:r>
-              <w:rPr>
-                <w:rFonts w:asciiTheme="majorEastAsia" w:eastAsiaTheme="majorEastAsia" w:hAnsiTheme="majorEastAsia" w:cs="Arial Unicode MS"/>
-              </w:rPr>
-              <w:t xml:space="preserve"> </w:t>
-            </w:r>
-            <w:proofErr w:type="spellStart"/>
-            <w:r>
-              <w:rPr>
-                <w:rFonts w:asciiTheme="majorEastAsia" w:eastAsiaTheme="majorEastAsia" w:hAnsiTheme="majorEastAsia" w:cs="Arial Unicode MS"/>
+                <w:rFonts w:asciiTheme="majorEastAsia" w:eastAsiaTheme="majorEastAsia" w:hAnsiTheme="majorEastAsia" w:cs="Arial Unicode MS" w:hint="eastAsia"/>
               </w:rPr>
               <w:t>Page를</w:t>
             </w:r>
             <w:proofErr w:type="spellEnd"/>
             <w:r>
               <w:rPr>
-                <w:rFonts w:asciiTheme="majorEastAsia" w:eastAsiaTheme="majorEastAsia" w:hAnsiTheme="majorEastAsia" w:cs="Arial Unicode MS"/>
+                <w:rFonts w:asciiTheme="majorEastAsia" w:eastAsiaTheme="majorEastAsia" w:hAnsiTheme="majorEastAsia" w:cs="Arial Unicode MS" w:hint="eastAsia"/>
               </w:rPr>
               <w:t xml:space="preserve"> 생성한다</w:t>
             </w:r>
@@ -1671,26 +1685,32 @@
         <w:tc>
           <w:tcPr>
             <w:tcW w:w="2115" w:type="dxa"/>
-            <w:shd w:val="clear" w:color="auto" w:fill="auto"/>
-            <w:tcMar>
-              <w:top w:w="100" w:type="dxa"/>
-              <w:left w:w="100" w:type="dxa"/>
-              <w:bottom w:w="100" w:type="dxa"/>
-              <w:right w:w="100" w:type="dxa"/>
-            </w:tcMar>
-          </w:tcPr>
-          <w:p>
-            <w:pPr>
-              <w:widowControl w:val="0"/>
-              <w:spacing w:line="240" w:lineRule="auto"/>
-              <w:rPr>
-                <w:rFonts w:asciiTheme="majorEastAsia" w:eastAsiaTheme="majorEastAsia" w:hAnsiTheme="majorEastAsia"/>
-              </w:rPr>
-            </w:pPr>
-            <w:proofErr w:type="spellStart"/>
-            <w:r>
-              <w:rPr>
-                <w:rFonts w:asciiTheme="majorEastAsia" w:eastAsiaTheme="majorEastAsia" w:hAnsiTheme="majorEastAsia"/>
+            <w:tcBorders>
+              <w:top w:val="single" w:sz="8" w:space="0" w:color="000000"/>
+              <w:left w:val="single" w:sz="8" w:space="0" w:color="000000"/>
+              <w:bottom w:val="single" w:sz="8" w:space="0" w:color="000000"/>
+              <w:right w:val="single" w:sz="8" w:space="0" w:color="000000"/>
+            </w:tcBorders>
+            <w:tcMar>
+              <w:top w:w="100" w:type="dxa"/>
+              <w:left w:w="100" w:type="dxa"/>
+              <w:bottom w:w="100" w:type="dxa"/>
+              <w:right w:w="100" w:type="dxa"/>
+            </w:tcMar>
+            <w:hideMark/>
+          </w:tcPr>
+          <w:p>
+            <w:pPr>
+              <w:widowControl w:val="0"/>
+              <w:spacing w:line="240" w:lineRule="auto"/>
+              <w:rPr>
+                <w:rFonts w:asciiTheme="majorEastAsia" w:eastAsiaTheme="majorEastAsia" w:hAnsiTheme="majorEastAsia" w:hint="eastAsia"/>
+              </w:rPr>
+            </w:pPr>
+            <w:proofErr w:type="spellStart"/>
+            <w:r>
+              <w:rPr>
+                <w:rFonts w:asciiTheme="majorEastAsia" w:eastAsiaTheme="majorEastAsia" w:hAnsiTheme="majorEastAsia" w:hint="eastAsia"/>
               </w:rPr>
               <w:t>generate</w:t>
             </w:r>
@@ -1702,100 +1722,69 @@
         <w:tc>
           <w:tcPr>
             <w:tcW w:w="2370" w:type="dxa"/>
-            <w:shd w:val="clear" w:color="auto" w:fill="auto"/>
-            <w:tcMar>
-              <w:top w:w="100" w:type="dxa"/>
-              <w:left w:w="100" w:type="dxa"/>
-              <w:bottom w:w="100" w:type="dxa"/>
-              <w:right w:w="100" w:type="dxa"/>
-            </w:tcMar>
-          </w:tcPr>
-          <w:p>
-            <w:pPr>
-              <w:widowControl w:val="0"/>
-              <w:spacing w:line="240" w:lineRule="auto"/>
-              <w:rPr>
-                <w:rFonts w:asciiTheme="majorEastAsia" w:eastAsiaTheme="majorEastAsia" w:hAnsiTheme="majorEastAsia"/>
+            <w:tcBorders>
+              <w:top w:val="single" w:sz="8" w:space="0" w:color="000000"/>
+              <w:left w:val="single" w:sz="8" w:space="0" w:color="000000"/>
+              <w:bottom w:val="single" w:sz="8" w:space="0" w:color="000000"/>
+              <w:right w:val="single" w:sz="8" w:space="0" w:color="000000"/>
+            </w:tcBorders>
+            <w:tcMar>
+              <w:top w:w="100" w:type="dxa"/>
+              <w:left w:w="100" w:type="dxa"/>
+              <w:bottom w:w="100" w:type="dxa"/>
+              <w:right w:w="100" w:type="dxa"/>
+            </w:tcMar>
+            <w:hideMark/>
+          </w:tcPr>
+          <w:p>
+            <w:pPr>
+              <w:widowControl w:val="0"/>
+              <w:spacing w:line="240" w:lineRule="auto"/>
+              <w:rPr>
+                <w:rFonts w:asciiTheme="majorEastAsia" w:eastAsiaTheme="majorEastAsia" w:hAnsiTheme="majorEastAsia" w:hint="eastAsia"/>
                 <w:lang w:val="en-US"/>
               </w:rPr>
             </w:pPr>
-            <w:proofErr w:type="spellStart"/>
-            <w:r>
-              <w:rPr>
-                <w:rFonts w:asciiTheme="majorEastAsia" w:eastAsiaTheme="majorEastAsia" w:hAnsiTheme="majorEastAsia" w:cs="Arial Unicode MS"/>
+            <w:r>
+              <w:rPr>
+                <w:rFonts w:asciiTheme="majorEastAsia" w:eastAsiaTheme="majorEastAsia" w:hAnsiTheme="majorEastAsia" w:cs="Arial Unicode MS" w:hint="eastAsia"/>
                 <w:lang w:val="en-US"/>
               </w:rPr>
-              <w:t>Controller</w:t>
-            </w:r>
-            <w:proofErr w:type="spellEnd"/>
-            <w:r>
-              <w:rPr>
-                <w:rFonts w:asciiTheme="majorEastAsia" w:eastAsiaTheme="majorEastAsia" w:hAnsiTheme="majorEastAsia" w:cs="Arial Unicode MS"/>
+              <w:t xml:space="preserve">Controller ↔ Key </w:t>
+            </w:r>
+            <w:r>
+              <w:rPr>
+                <w:rFonts w:asciiTheme="majorEastAsia" w:eastAsiaTheme="majorEastAsia" w:hAnsiTheme="majorEastAsia" w:cs="Arial Unicode MS" w:hint="eastAsia"/>
                 <w:lang w:val="en-US"/>
               </w:rPr>
-              <w:t xml:space="preserve"> ↔ </w:t>
-            </w:r>
-            <w:proofErr w:type="spellStart"/>
-            <w:r>
-              <w:rPr>
-                <w:rFonts w:asciiTheme="majorEastAsia" w:eastAsiaTheme="majorEastAsia" w:hAnsiTheme="majorEastAsia" w:cs="Arial Unicode MS" w:hint="eastAsia"/>
-                <w:lang w:val="en-US"/>
-              </w:rPr>
-              <w:t>Key</w:t>
-            </w:r>
-            <w:proofErr w:type="spellEnd"/>
-            <w:r>
-              <w:rPr>
-                <w:rFonts w:asciiTheme="majorEastAsia" w:eastAsiaTheme="majorEastAsia" w:hAnsiTheme="majorEastAsia" w:cs="Arial Unicode MS" w:hint="eastAsia"/>
-                <w:lang w:val="en-US"/>
-              </w:rPr>
-              <w:t xml:space="preserve"> </w:t>
-            </w:r>
-            <w:proofErr w:type="spellStart"/>
-            <w:r>
-              <w:rPr>
-                <w:rFonts w:asciiTheme="majorEastAsia" w:eastAsiaTheme="majorEastAsia" w:hAnsiTheme="majorEastAsia" w:cs="Arial Unicode MS" w:hint="eastAsia"/>
-                <w:lang w:val="en-US"/>
-              </w:rPr>
               <w:lastRenderedPageBreak/>
-              <w:t>check</w:t>
-            </w:r>
-            <w:proofErr w:type="spellEnd"/>
-            <w:r>
-              <w:rPr>
-                <w:rFonts w:asciiTheme="majorEastAsia" w:eastAsiaTheme="majorEastAsia" w:hAnsiTheme="majorEastAsia" w:cs="Arial Unicode MS" w:hint="eastAsia"/>
-                <w:lang w:val="en-US"/>
-              </w:rPr>
-              <w:t xml:space="preserve"> </w:t>
-            </w:r>
-            <w:proofErr w:type="spellStart"/>
-            <w:r>
-              <w:rPr>
-                <w:rFonts w:asciiTheme="majorEastAsia" w:eastAsiaTheme="majorEastAsia" w:hAnsiTheme="majorEastAsia" w:cs="Arial Unicode MS" w:hint="eastAsia"/>
-                <w:lang w:val="en-US"/>
-              </w:rPr>
-              <w:t>Connection</w:t>
-            </w:r>
-            <w:proofErr w:type="spellEnd"/>
+              <w:t>check Connection</w:t>
+            </w:r>
           </w:p>
         </w:tc>
         <w:tc>
           <w:tcPr>
             <w:tcW w:w="4530" w:type="dxa"/>
-            <w:shd w:val="clear" w:color="auto" w:fill="auto"/>
-            <w:tcMar>
-              <w:top w:w="100" w:type="dxa"/>
-              <w:left w:w="100" w:type="dxa"/>
-              <w:bottom w:w="100" w:type="dxa"/>
-              <w:right w:w="100" w:type="dxa"/>
-            </w:tcMar>
-          </w:tcPr>
-          <w:p>
-            <w:pPr>
-              <w:widowControl w:val="0"/>
-              <w:spacing w:line="240" w:lineRule="auto"/>
-              <w:rPr>
-                <w:rFonts w:asciiTheme="majorEastAsia" w:eastAsiaTheme="majorEastAsia" w:hAnsiTheme="majorEastAsia"/>
+            <w:tcBorders>
+              <w:top w:val="single" w:sz="8" w:space="0" w:color="000000"/>
+              <w:left w:val="single" w:sz="8" w:space="0" w:color="000000"/>
+              <w:bottom w:val="single" w:sz="8" w:space="0" w:color="000000"/>
+              <w:right w:val="single" w:sz="8" w:space="0" w:color="000000"/>
+            </w:tcBorders>
+            <w:tcMar>
+              <w:top w:w="100" w:type="dxa"/>
+              <w:left w:w="100" w:type="dxa"/>
+              <w:bottom w:w="100" w:type="dxa"/>
+              <w:right w:w="100" w:type="dxa"/>
+            </w:tcMar>
+            <w:hideMark/>
+          </w:tcPr>
+          <w:p>
+            <w:pPr>
+              <w:widowControl w:val="0"/>
+              <w:spacing w:line="240" w:lineRule="auto"/>
+              <w:rPr>
+                <w:rFonts w:asciiTheme="majorEastAsia" w:eastAsiaTheme="majorEastAsia" w:hAnsiTheme="majorEastAsia" w:hint="eastAsia"/>
               </w:rPr>
             </w:pPr>
             <w:proofErr w:type="spellStart"/>
@@ -1839,13 +1828,19 @@
         <w:tc>
           <w:tcPr>
             <w:tcW w:w="2115" w:type="dxa"/>
-            <w:shd w:val="clear" w:color="auto" w:fill="auto"/>
-            <w:tcMar>
-              <w:top w:w="100" w:type="dxa"/>
-              <w:left w:w="100" w:type="dxa"/>
-              <w:bottom w:w="100" w:type="dxa"/>
-              <w:right w:w="100" w:type="dxa"/>
-            </w:tcMar>
+            <w:tcBorders>
+              <w:top w:val="single" w:sz="8" w:space="0" w:color="000000"/>
+              <w:left w:val="single" w:sz="8" w:space="0" w:color="000000"/>
+              <w:bottom w:val="single" w:sz="8" w:space="0" w:color="000000"/>
+              <w:right w:val="single" w:sz="8" w:space="0" w:color="000000"/>
+            </w:tcBorders>
+            <w:tcMar>
+              <w:top w:w="100" w:type="dxa"/>
+              <w:left w:w="100" w:type="dxa"/>
+              <w:bottom w:w="100" w:type="dxa"/>
+              <w:right w:w="100" w:type="dxa"/>
+            </w:tcMar>
+            <w:hideMark/>
           </w:tcPr>
           <w:p>
             <w:pPr>
@@ -1885,36 +1880,39 @@
         <w:tc>
           <w:tcPr>
             <w:tcW w:w="2370" w:type="dxa"/>
-            <w:shd w:val="clear" w:color="auto" w:fill="auto"/>
-            <w:tcMar>
-              <w:top w:w="100" w:type="dxa"/>
-              <w:left w:w="100" w:type="dxa"/>
-              <w:bottom w:w="100" w:type="dxa"/>
-              <w:right w:w="100" w:type="dxa"/>
-            </w:tcMar>
-          </w:tcPr>
-          <w:p>
-            <w:pPr>
-              <w:widowControl w:val="0"/>
-              <w:spacing w:line="240" w:lineRule="auto"/>
-              <w:rPr>
-                <w:rFonts w:asciiTheme="majorEastAsia" w:eastAsiaTheme="majorEastAsia" w:hAnsiTheme="majorEastAsia"/>
-                <w:lang w:val="en-US"/>
-              </w:rPr>
-            </w:pPr>
-            <w:proofErr w:type="spellStart"/>
-            <w:r>
-              <w:rPr>
-                <w:rFonts w:asciiTheme="majorEastAsia" w:eastAsiaTheme="majorEastAsia" w:hAnsiTheme="majorEastAsia" w:cs="Arial Unicode MS"/>
-                <w:lang w:val="en-US"/>
+            <w:tcBorders>
+              <w:top w:val="single" w:sz="8" w:space="0" w:color="000000"/>
+              <w:left w:val="single" w:sz="8" w:space="0" w:color="000000"/>
+              <w:bottom w:val="single" w:sz="8" w:space="0" w:color="000000"/>
+              <w:right w:val="single" w:sz="8" w:space="0" w:color="000000"/>
+            </w:tcBorders>
+            <w:tcMar>
+              <w:top w:w="100" w:type="dxa"/>
+              <w:left w:w="100" w:type="dxa"/>
+              <w:bottom w:w="100" w:type="dxa"/>
+              <w:right w:w="100" w:type="dxa"/>
+            </w:tcMar>
+            <w:hideMark/>
+          </w:tcPr>
+          <w:p>
+            <w:pPr>
+              <w:widowControl w:val="0"/>
+              <w:spacing w:line="240" w:lineRule="auto"/>
+              <w:rPr>
+                <w:rFonts w:asciiTheme="majorEastAsia" w:eastAsiaTheme="majorEastAsia" w:hAnsiTheme="majorEastAsia" w:hint="eastAsia"/>
+              </w:rPr>
+            </w:pPr>
+            <w:proofErr w:type="spellStart"/>
+            <w:r>
+              <w:rPr>
+                <w:rFonts w:asciiTheme="majorEastAsia" w:eastAsiaTheme="majorEastAsia" w:hAnsiTheme="majorEastAsia" w:cs="Arial Unicode MS" w:hint="eastAsia"/>
               </w:rPr>
               <w:t>Controller</w:t>
             </w:r>
             <w:proofErr w:type="spellEnd"/>
             <w:r>
               <w:rPr>
-                <w:rFonts w:asciiTheme="majorEastAsia" w:eastAsiaTheme="majorEastAsia" w:hAnsiTheme="majorEastAsia" w:cs="Arial Unicode MS"/>
-                <w:lang w:val="en-US"/>
+                <w:rFonts w:asciiTheme="majorEastAsia" w:eastAsiaTheme="majorEastAsia" w:hAnsiTheme="majorEastAsia" w:cs="Arial Unicode MS" w:hint="eastAsia"/>
               </w:rPr>
               <w:t xml:space="preserve"> ↔ </w:t>
             </w:r>
@@ -1922,7 +1920,6 @@
             <w:r>
               <w:rPr>
                 <w:rFonts w:asciiTheme="majorEastAsia" w:eastAsiaTheme="majorEastAsia" w:hAnsiTheme="majorEastAsia" w:cs="Arial Unicode MS" w:hint="eastAsia"/>
-                <w:lang w:val="en-US"/>
               </w:rPr>
               <w:t>Login</w:t>
             </w:r>
@@ -1930,7 +1927,6 @@
             <w:r>
               <w:rPr>
                 <w:rFonts w:asciiTheme="majorEastAsia" w:eastAsiaTheme="majorEastAsia" w:hAnsiTheme="majorEastAsia" w:cs="Arial Unicode MS" w:hint="eastAsia"/>
-                <w:lang w:val="en-US"/>
               </w:rPr>
               <w:t xml:space="preserve"> </w:t>
             </w:r>
@@ -1938,7 +1934,6 @@
             <w:r>
               <w:rPr>
                 <w:rFonts w:asciiTheme="majorEastAsia" w:eastAsiaTheme="majorEastAsia" w:hAnsiTheme="majorEastAsia" w:cs="Arial Unicode MS" w:hint="eastAsia"/>
-                <w:lang w:val="en-US"/>
               </w:rPr>
               <w:t>Connection</w:t>
             </w:r>
@@ -1948,13 +1943,19 @@
         <w:tc>
           <w:tcPr>
             <w:tcW w:w="4530" w:type="dxa"/>
-            <w:shd w:val="clear" w:color="auto" w:fill="auto"/>
-            <w:tcMar>
-              <w:top w:w="100" w:type="dxa"/>
-              <w:left w:w="100" w:type="dxa"/>
-              <w:bottom w:w="100" w:type="dxa"/>
-              <w:right w:w="100" w:type="dxa"/>
-            </w:tcMar>
+            <w:tcBorders>
+              <w:top w:val="single" w:sz="8" w:space="0" w:color="000000"/>
+              <w:left w:val="single" w:sz="8" w:space="0" w:color="000000"/>
+              <w:bottom w:val="single" w:sz="8" w:space="0" w:color="000000"/>
+              <w:right w:val="single" w:sz="8" w:space="0" w:color="000000"/>
+            </w:tcBorders>
+            <w:tcMar>
+              <w:top w:w="100" w:type="dxa"/>
+              <w:left w:w="100" w:type="dxa"/>
+              <w:bottom w:w="100" w:type="dxa"/>
+              <w:right w:w="100" w:type="dxa"/>
+            </w:tcMar>
+            <w:hideMark/>
           </w:tcPr>
           <w:p>
             <w:pPr>
@@ -1975,13 +1976,19 @@
         <w:tc>
           <w:tcPr>
             <w:tcW w:w="2115" w:type="dxa"/>
-            <w:shd w:val="clear" w:color="auto" w:fill="auto"/>
-            <w:tcMar>
-              <w:top w:w="100" w:type="dxa"/>
-              <w:left w:w="100" w:type="dxa"/>
-              <w:bottom w:w="100" w:type="dxa"/>
-              <w:right w:w="100" w:type="dxa"/>
-            </w:tcMar>
+            <w:tcBorders>
+              <w:top w:val="single" w:sz="8" w:space="0" w:color="000000"/>
+              <w:left w:val="single" w:sz="8" w:space="0" w:color="000000"/>
+              <w:bottom w:val="single" w:sz="8" w:space="0" w:color="000000"/>
+              <w:right w:val="single" w:sz="8" w:space="0" w:color="000000"/>
+            </w:tcBorders>
+            <w:tcMar>
+              <w:top w:w="100" w:type="dxa"/>
+              <w:left w:w="100" w:type="dxa"/>
+              <w:bottom w:w="100" w:type="dxa"/>
+              <w:right w:w="100" w:type="dxa"/>
+            </w:tcMar>
+            <w:hideMark/>
           </w:tcPr>
           <w:p>
             <w:pPr>
@@ -2006,13 +2013,19 @@
         <w:tc>
           <w:tcPr>
             <w:tcW w:w="2370" w:type="dxa"/>
-            <w:shd w:val="clear" w:color="auto" w:fill="auto"/>
-            <w:tcMar>
-              <w:top w:w="100" w:type="dxa"/>
-              <w:left w:w="100" w:type="dxa"/>
-              <w:bottom w:w="100" w:type="dxa"/>
-              <w:right w:w="100" w:type="dxa"/>
-            </w:tcMar>
+            <w:tcBorders>
+              <w:top w:val="single" w:sz="8" w:space="0" w:color="000000"/>
+              <w:left w:val="single" w:sz="8" w:space="0" w:color="000000"/>
+              <w:bottom w:val="single" w:sz="8" w:space="0" w:color="000000"/>
+              <w:right w:val="single" w:sz="8" w:space="0" w:color="000000"/>
+            </w:tcBorders>
+            <w:tcMar>
+              <w:top w:w="100" w:type="dxa"/>
+              <w:left w:w="100" w:type="dxa"/>
+              <w:bottom w:w="100" w:type="dxa"/>
+              <w:right w:w="100" w:type="dxa"/>
+            </w:tcMar>
+            <w:hideMark/>
           </w:tcPr>
           <w:p>
             <w:pPr>
@@ -2023,19 +2036,51 @@
                 <w:lang w:val="en-US"/>
               </w:rPr>
             </w:pPr>
-            <w:proofErr w:type="spellStart"/>
             <w:r>
               <w:rPr>
                 <w:rFonts w:asciiTheme="majorEastAsia" w:eastAsiaTheme="majorEastAsia" w:hAnsiTheme="majorEastAsia" w:cs="Arial Unicode MS" w:hint="eastAsia"/>
                 <w:lang w:val="en-US"/>
               </w:rPr>
-              <w:t>Login</w:t>
-            </w:r>
-            <w:proofErr w:type="spellEnd"/>
-            <w:r>
-              <w:rPr>
-                <w:rFonts w:asciiTheme="majorEastAsia" w:eastAsiaTheme="majorEastAsia" w:hAnsiTheme="majorEastAsia" w:cs="Arial Unicode MS" w:hint="eastAsia"/>
-                <w:lang w:val="en-US"/>
+              <w:t>Login Connection ↔ User Data</w:t>
+            </w:r>
+          </w:p>
+        </w:tc>
+        <w:tc>
+          <w:tcPr>
+            <w:tcW w:w="4530" w:type="dxa"/>
+            <w:tcBorders>
+              <w:top w:val="single" w:sz="8" w:space="0" w:color="000000"/>
+              <w:left w:val="single" w:sz="8" w:space="0" w:color="000000"/>
+              <w:bottom w:val="single" w:sz="8" w:space="0" w:color="000000"/>
+              <w:right w:val="single" w:sz="8" w:space="0" w:color="000000"/>
+            </w:tcBorders>
+            <w:tcMar>
+              <w:top w:w="100" w:type="dxa"/>
+              <w:left w:w="100" w:type="dxa"/>
+              <w:bottom w:w="100" w:type="dxa"/>
+              <w:right w:w="100" w:type="dxa"/>
+            </w:tcMar>
+            <w:hideMark/>
+          </w:tcPr>
+          <w:p>
+            <w:pPr>
+              <w:widowControl w:val="0"/>
+              <w:spacing w:line="240" w:lineRule="auto"/>
+              <w:rPr>
+                <w:rFonts w:asciiTheme="majorEastAsia" w:eastAsiaTheme="majorEastAsia" w:hAnsiTheme="majorEastAsia" w:cs="Arial Unicode MS" w:hint="eastAsia"/>
+              </w:rPr>
+            </w:pPr>
+            <w:proofErr w:type="spellStart"/>
+            <w:r>
+              <w:rPr>
+                <w:rFonts w:asciiTheme="majorEastAsia" w:eastAsiaTheme="majorEastAsia" w:hAnsiTheme="majorEastAsia" w:cs="Arial Unicode MS" w:hint="eastAsia"/>
+              </w:rPr>
+              <w:t>login정보와</w:t>
+            </w:r>
+            <w:proofErr w:type="spellEnd"/>
+            <w:r>
+              <w:rPr>
+                <w:rFonts w:asciiTheme="majorEastAsia" w:eastAsiaTheme="majorEastAsia" w:hAnsiTheme="majorEastAsia" w:cs="Arial Unicode MS" w:hint="eastAsia"/>
               </w:rPr>
               <w:t xml:space="preserve"> </w:t>
             </w:r>
@@ -2043,29 +2088,41 @@
             <w:r>
               <w:rPr>
                 <w:rFonts w:asciiTheme="majorEastAsia" w:eastAsiaTheme="majorEastAsia" w:hAnsiTheme="majorEastAsia" w:cs="Arial Unicode MS" w:hint="eastAsia"/>
-                <w:lang w:val="en-US"/>
-              </w:rPr>
-              <w:t>Connection</w:t>
-            </w:r>
-            <w:proofErr w:type="spellEnd"/>
-            <w:r>
-              <w:rPr>
-                <w:rFonts w:asciiTheme="majorEastAsia" w:eastAsiaTheme="majorEastAsia" w:hAnsiTheme="majorEastAsia" w:cs="Arial Unicode MS" w:hint="eastAsia"/>
-                <w:lang w:val="en-US"/>
+              </w:rPr>
+              <w:t>login</w:t>
+            </w:r>
+            <w:proofErr w:type="spellEnd"/>
+            <w:r>
+              <w:rPr>
+                <w:rFonts w:asciiTheme="majorEastAsia" w:eastAsiaTheme="majorEastAsia" w:hAnsiTheme="majorEastAsia" w:cs="Arial Unicode MS" w:hint="eastAsia"/>
               </w:rPr>
               <w:t xml:space="preserve"> </w:t>
             </w:r>
-            <w:r>
-              <w:rPr>
-                <w:rFonts w:asciiTheme="majorEastAsia" w:eastAsiaTheme="majorEastAsia" w:hAnsiTheme="majorEastAsia" w:cs="Arial Unicode MS"/>
-                <w:lang w:val="en-US"/>
-              </w:rPr>
-              <w:t>↔</w:t>
-            </w:r>
-            <w:r>
-              <w:rPr>
-                <w:rFonts w:asciiTheme="majorEastAsia" w:eastAsiaTheme="majorEastAsia" w:hAnsiTheme="majorEastAsia" w:cs="Arial Unicode MS" w:hint="eastAsia"/>
-                <w:lang w:val="en-US"/>
+            <w:proofErr w:type="spellStart"/>
+            <w:r>
+              <w:rPr>
+                <w:rFonts w:asciiTheme="majorEastAsia" w:eastAsiaTheme="majorEastAsia" w:hAnsiTheme="majorEastAsia" w:cs="Arial Unicode MS" w:hint="eastAsia"/>
+              </w:rPr>
+              <w:t>Connection에서</w:t>
+            </w:r>
+            <w:proofErr w:type="spellEnd"/>
+            <w:r>
+              <w:rPr>
+                <w:rFonts w:asciiTheme="majorEastAsia" w:eastAsiaTheme="majorEastAsia" w:hAnsiTheme="majorEastAsia" w:cs="Arial Unicode MS" w:hint="eastAsia"/>
+              </w:rPr>
+              <w:t xml:space="preserve"> 반환한 </w:t>
+            </w:r>
+            <w:proofErr w:type="spellStart"/>
+            <w:r>
+              <w:rPr>
+                <w:rFonts w:asciiTheme="majorEastAsia" w:eastAsiaTheme="majorEastAsia" w:hAnsiTheme="majorEastAsia" w:cs="Arial Unicode MS" w:hint="eastAsia"/>
+              </w:rPr>
+              <w:t>key로</w:t>
+            </w:r>
+            <w:proofErr w:type="spellEnd"/>
+            <w:r>
+              <w:rPr>
+                <w:rFonts w:asciiTheme="majorEastAsia" w:eastAsiaTheme="majorEastAsia" w:hAnsiTheme="majorEastAsia" w:cs="Arial Unicode MS" w:hint="eastAsia"/>
               </w:rPr>
               <w:t xml:space="preserve"> </w:t>
             </w:r>
@@ -2073,7 +2130,6 @@
             <w:r>
               <w:rPr>
                 <w:rFonts w:asciiTheme="majorEastAsia" w:eastAsiaTheme="majorEastAsia" w:hAnsiTheme="majorEastAsia" w:cs="Arial Unicode MS" w:hint="eastAsia"/>
-                <w:lang w:val="en-US"/>
               </w:rPr>
               <w:t>User</w:t>
             </w:r>
@@ -2081,52 +2137,6 @@
             <w:r>
               <w:rPr>
                 <w:rFonts w:asciiTheme="majorEastAsia" w:eastAsiaTheme="majorEastAsia" w:hAnsiTheme="majorEastAsia" w:cs="Arial Unicode MS" w:hint="eastAsia"/>
-                <w:lang w:val="en-US"/>
-              </w:rPr>
-              <w:t xml:space="preserve"> Data</w:t>
-            </w:r>
-          </w:p>
-        </w:tc>
-        <w:tc>
-          <w:tcPr>
-            <w:tcW w:w="4530" w:type="dxa"/>
-            <w:shd w:val="clear" w:color="auto" w:fill="auto"/>
-            <w:tcMar>
-              <w:top w:w="100" w:type="dxa"/>
-              <w:left w:w="100" w:type="dxa"/>
-              <w:bottom w:w="100" w:type="dxa"/>
-              <w:right w:w="100" w:type="dxa"/>
-            </w:tcMar>
-          </w:tcPr>
-          <w:p>
-            <w:pPr>
-              <w:widowControl w:val="0"/>
-              <w:spacing w:line="240" w:lineRule="auto"/>
-              <w:rPr>
-                <w:rFonts w:asciiTheme="majorEastAsia" w:eastAsiaTheme="majorEastAsia" w:hAnsiTheme="majorEastAsia" w:cs="Arial Unicode MS" w:hint="eastAsia"/>
-                <w:lang w:val="en-US"/>
-              </w:rPr>
-            </w:pPr>
-            <w:proofErr w:type="spellStart"/>
-            <w:r>
-              <w:rPr>
-                <w:rFonts w:asciiTheme="majorEastAsia" w:eastAsiaTheme="majorEastAsia" w:hAnsiTheme="majorEastAsia" w:cs="Arial Unicode MS" w:hint="eastAsia"/>
-                <w:lang w:val="en-US"/>
-              </w:rPr>
-              <w:t>login정</w:t>
-            </w:r>
-            <w:r>
-              <w:rPr>
-                <w:rFonts w:asciiTheme="majorEastAsia" w:eastAsiaTheme="majorEastAsia" w:hAnsiTheme="majorEastAsia" w:cs="Arial Unicode MS" w:hint="eastAsia"/>
-                <w:lang w:val="en-US"/>
-              </w:rPr>
-              <w:t>보와</w:t>
-            </w:r>
-            <w:proofErr w:type="spellEnd"/>
-            <w:r>
-              <w:rPr>
-                <w:rFonts w:asciiTheme="majorEastAsia" w:eastAsiaTheme="majorEastAsia" w:hAnsiTheme="majorEastAsia" w:cs="Arial Unicode MS" w:hint="eastAsia"/>
-                <w:lang w:val="en-US"/>
               </w:rPr>
               <w:t xml:space="preserve"> </w:t>
             </w:r>
@@ -2134,15 +2144,13 @@
             <w:r>
               <w:rPr>
                 <w:rFonts w:asciiTheme="majorEastAsia" w:eastAsiaTheme="majorEastAsia" w:hAnsiTheme="majorEastAsia" w:cs="Arial Unicode MS" w:hint="eastAsia"/>
-                <w:lang w:val="en-US"/>
-              </w:rPr>
-              <w:t>login</w:t>
-            </w:r>
-            <w:proofErr w:type="spellEnd"/>
-            <w:r>
-              <w:rPr>
-                <w:rFonts w:asciiTheme="majorEastAsia" w:eastAsiaTheme="majorEastAsia" w:hAnsiTheme="majorEastAsia" w:cs="Arial Unicode MS" w:hint="eastAsia"/>
-                <w:lang w:val="en-US"/>
+              </w:rPr>
+              <w:t>data를</w:t>
+            </w:r>
+            <w:proofErr w:type="spellEnd"/>
+            <w:r>
+              <w:rPr>
+                <w:rFonts w:asciiTheme="majorEastAsia" w:eastAsiaTheme="majorEastAsia" w:hAnsiTheme="majorEastAsia" w:cs="Arial Unicode MS" w:hint="eastAsia"/>
               </w:rPr>
               <w:t xml:space="preserve"> </w:t>
             </w:r>
@@ -2150,71 +2158,6 @@
             <w:r>
               <w:rPr>
                 <w:rFonts w:asciiTheme="majorEastAsia" w:eastAsiaTheme="majorEastAsia" w:hAnsiTheme="majorEastAsia" w:cs="Arial Unicode MS" w:hint="eastAsia"/>
-                <w:lang w:val="en-US"/>
-              </w:rPr>
-              <w:t>Connection에서</w:t>
-            </w:r>
-            <w:proofErr w:type="spellEnd"/>
-            <w:r>
-              <w:rPr>
-                <w:rFonts w:asciiTheme="majorEastAsia" w:eastAsiaTheme="majorEastAsia" w:hAnsiTheme="majorEastAsia" w:cs="Arial Unicode MS" w:hint="eastAsia"/>
-                <w:lang w:val="en-US"/>
-              </w:rPr>
-              <w:t xml:space="preserve"> 반환한 </w:t>
-            </w:r>
-            <w:proofErr w:type="spellStart"/>
-            <w:r>
-              <w:rPr>
-                <w:rFonts w:asciiTheme="majorEastAsia" w:eastAsiaTheme="majorEastAsia" w:hAnsiTheme="majorEastAsia" w:cs="Arial Unicode MS" w:hint="eastAsia"/>
-                <w:lang w:val="en-US"/>
-              </w:rPr>
-              <w:t>key로</w:t>
-            </w:r>
-            <w:proofErr w:type="spellEnd"/>
-            <w:r>
-              <w:rPr>
-                <w:rFonts w:asciiTheme="majorEastAsia" w:eastAsiaTheme="majorEastAsia" w:hAnsiTheme="majorEastAsia" w:cs="Arial Unicode MS" w:hint="eastAsia"/>
-                <w:lang w:val="en-US"/>
-              </w:rPr>
-              <w:t xml:space="preserve"> </w:t>
-            </w:r>
-            <w:proofErr w:type="spellStart"/>
-            <w:r>
-              <w:rPr>
-                <w:rFonts w:asciiTheme="majorEastAsia" w:eastAsiaTheme="majorEastAsia" w:hAnsiTheme="majorEastAsia" w:cs="Arial Unicode MS" w:hint="eastAsia"/>
-                <w:lang w:val="en-US"/>
-              </w:rPr>
-              <w:t>User</w:t>
-            </w:r>
-            <w:proofErr w:type="spellEnd"/>
-            <w:r>
-              <w:rPr>
-                <w:rFonts w:asciiTheme="majorEastAsia" w:eastAsiaTheme="majorEastAsia" w:hAnsiTheme="majorEastAsia" w:cs="Arial Unicode MS" w:hint="eastAsia"/>
-                <w:lang w:val="en-US"/>
-              </w:rPr>
-              <w:t xml:space="preserve"> </w:t>
-            </w:r>
-            <w:proofErr w:type="spellStart"/>
-            <w:r>
-              <w:rPr>
-                <w:rFonts w:asciiTheme="majorEastAsia" w:eastAsiaTheme="majorEastAsia" w:hAnsiTheme="majorEastAsia" w:cs="Arial Unicode MS" w:hint="eastAsia"/>
-                <w:lang w:val="en-US"/>
-              </w:rPr>
-              <w:t>data를</w:t>
-            </w:r>
-            <w:proofErr w:type="spellEnd"/>
-            <w:r>
-              <w:rPr>
-                <w:rFonts w:asciiTheme="majorEastAsia" w:eastAsiaTheme="majorEastAsia" w:hAnsiTheme="majorEastAsia" w:cs="Arial Unicode MS" w:hint="eastAsia"/>
-                <w:lang w:val="en-US"/>
-              </w:rPr>
-              <w:t xml:space="preserve"> </w:t>
-            </w:r>
-            <w:proofErr w:type="spellStart"/>
-            <w:r>
-              <w:rPr>
-                <w:rFonts w:asciiTheme="majorEastAsia" w:eastAsiaTheme="majorEastAsia" w:hAnsiTheme="majorEastAsia" w:cs="Arial Unicode MS" w:hint="eastAsia"/>
-                <w:lang w:val="en-US"/>
               </w:rPr>
               <w:t>재생성한다</w:t>
             </w:r>
@@ -2222,7 +2165,6 @@
             <w:r>
               <w:rPr>
                 <w:rFonts w:asciiTheme="majorEastAsia" w:eastAsiaTheme="majorEastAsia" w:hAnsiTheme="majorEastAsia" w:cs="Arial Unicode MS" w:hint="eastAsia"/>
-                <w:lang w:val="en-US"/>
               </w:rPr>
               <w:t>.</w:t>
             </w:r>
@@ -2231,28 +2173,32 @@
         <w:tc>
           <w:tcPr>
             <w:tcW w:w="2115" w:type="dxa"/>
-            <w:shd w:val="clear" w:color="auto" w:fill="auto"/>
-            <w:tcMar>
-              <w:top w:w="100" w:type="dxa"/>
-              <w:left w:w="100" w:type="dxa"/>
-              <w:bottom w:w="100" w:type="dxa"/>
-              <w:right w:w="100" w:type="dxa"/>
-            </w:tcMar>
-          </w:tcPr>
-          <w:p>
-            <w:pPr>
-              <w:widowControl w:val="0"/>
-              <w:spacing w:line="240" w:lineRule="auto"/>
-              <w:rPr>
-                <w:rFonts w:asciiTheme="majorEastAsia" w:eastAsiaTheme="majorEastAsia" w:hAnsiTheme="majorEastAsia" w:hint="eastAsia"/>
-                <w:lang w:val="en-US"/>
-              </w:rPr>
-            </w:pPr>
-            <w:proofErr w:type="spellStart"/>
-            <w:r>
-              <w:rPr>
-                <w:rFonts w:asciiTheme="majorEastAsia" w:eastAsiaTheme="majorEastAsia" w:hAnsiTheme="majorEastAsia" w:hint="eastAsia"/>
-                <w:lang w:val="en-US"/>
+            <w:tcBorders>
+              <w:top w:val="single" w:sz="8" w:space="0" w:color="000000"/>
+              <w:left w:val="single" w:sz="8" w:space="0" w:color="000000"/>
+              <w:bottom w:val="single" w:sz="8" w:space="0" w:color="000000"/>
+              <w:right w:val="single" w:sz="8" w:space="0" w:color="000000"/>
+            </w:tcBorders>
+            <w:tcMar>
+              <w:top w:w="100" w:type="dxa"/>
+              <w:left w:w="100" w:type="dxa"/>
+              <w:bottom w:w="100" w:type="dxa"/>
+              <w:right w:w="100" w:type="dxa"/>
+            </w:tcMar>
+            <w:hideMark/>
+          </w:tcPr>
+          <w:p>
+            <w:pPr>
+              <w:widowControl w:val="0"/>
+              <w:spacing w:line="240" w:lineRule="auto"/>
+              <w:rPr>
+                <w:rFonts w:asciiTheme="majorEastAsia" w:eastAsiaTheme="majorEastAsia" w:hAnsiTheme="majorEastAsia" w:hint="eastAsia"/>
+              </w:rPr>
+            </w:pPr>
+            <w:proofErr w:type="spellStart"/>
+            <w:r>
+              <w:rPr>
+                <w:rFonts w:asciiTheme="majorEastAsia" w:eastAsiaTheme="majorEastAsia" w:hAnsiTheme="majorEastAsia" w:hint="eastAsia"/>
               </w:rPr>
               <w:t>generate</w:t>
             </w:r>
@@ -2265,19 +2211,17 @@
       <w:pPr>
         <w:spacing w:line="240" w:lineRule="auto"/>
         <w:rPr>
-          <w:rFonts w:asciiTheme="majorEastAsia" w:eastAsiaTheme="majorEastAsia" w:hAnsiTheme="majorEastAsia"/>
-          <w:lang w:val="en-US"/>
+          <w:rFonts w:asciiTheme="majorEastAsia" w:eastAsiaTheme="majorEastAsia" w:hAnsiTheme="majorEastAsia" w:hint="eastAsia"/>
         </w:rPr>
       </w:pPr>
-      <w:bookmarkStart w:id="3" w:name="_k45a47ss6qc2" w:colFirst="0" w:colLast="0"/>
+      <w:bookmarkStart w:id="3" w:name="_k45a47ss6qc2"/>
       <w:bookmarkEnd w:id="3"/>
     </w:p>
     <w:p>
       <w:pPr>
         <w:spacing w:line="240" w:lineRule="auto"/>
         <w:rPr>
-          <w:rFonts w:asciiTheme="majorEastAsia" w:eastAsiaTheme="majorEastAsia" w:hAnsiTheme="majorEastAsia"/>
-          <w:lang w:val="en-US"/>
+          <w:rFonts w:asciiTheme="majorEastAsia" w:eastAsiaTheme="majorEastAsia" w:hAnsiTheme="majorEastAsia" w:hint="eastAsia"/>
         </w:rPr>
       </w:pPr>
     </w:p>
@@ -2285,18 +2229,18 @@
       <w:pPr>
         <w:pStyle w:val="a4"/>
         <w:rPr>
-          <w:rFonts w:asciiTheme="majorEastAsia" w:eastAsiaTheme="majorEastAsia" w:hAnsiTheme="majorEastAsia"/>
+          <w:rFonts w:asciiTheme="majorEastAsia" w:eastAsiaTheme="majorEastAsia" w:hAnsiTheme="majorEastAsia" w:hint="eastAsia"/>
           <w:color w:val="000000"/>
           <w:sz w:val="22"/>
           <w:szCs w:val="22"/>
         </w:rPr>
       </w:pPr>
-      <w:bookmarkStart w:id="4" w:name="_rqmkjcdvoci6" w:colFirst="0" w:colLast="0"/>
+      <w:bookmarkStart w:id="4" w:name="_rqmkjcdvoci6"/>
       <w:bookmarkEnd w:id="4"/>
       <w:proofErr w:type="spellStart"/>
       <w:r>
         <w:rPr>
-          <w:rFonts w:asciiTheme="majorEastAsia" w:eastAsiaTheme="majorEastAsia" w:hAnsiTheme="majorEastAsia"/>
+          <w:rFonts w:asciiTheme="majorEastAsia" w:eastAsiaTheme="majorEastAsia" w:hAnsiTheme="majorEastAsia" w:hint="eastAsia"/>
           <w:color w:val="000000"/>
         </w:rPr>
         <w:t>Extracting</w:t>
@@ -2304,7 +2248,7 @@
       <w:proofErr w:type="spellEnd"/>
       <w:r>
         <w:rPr>
-          <w:rFonts w:asciiTheme="majorEastAsia" w:eastAsiaTheme="majorEastAsia" w:hAnsiTheme="majorEastAsia"/>
+          <w:rFonts w:asciiTheme="majorEastAsia" w:eastAsiaTheme="majorEastAsia" w:hAnsiTheme="majorEastAsia" w:hint="eastAsia"/>
           <w:color w:val="000000"/>
         </w:rPr>
         <w:t xml:space="preserve"> </w:t>
@@ -2312,7 +2256,7 @@
       <w:proofErr w:type="spellStart"/>
       <w:r>
         <w:rPr>
-          <w:rFonts w:asciiTheme="majorEastAsia" w:eastAsiaTheme="majorEastAsia" w:hAnsiTheme="majorEastAsia"/>
+          <w:rFonts w:asciiTheme="majorEastAsia" w:eastAsiaTheme="majorEastAsia" w:hAnsiTheme="majorEastAsia" w:hint="eastAsia"/>
           <w:color w:val="000000"/>
         </w:rPr>
         <w:t>the</w:t>
@@ -2320,7 +2264,7 @@
       <w:proofErr w:type="spellEnd"/>
       <w:r>
         <w:rPr>
-          <w:rFonts w:asciiTheme="majorEastAsia" w:eastAsiaTheme="majorEastAsia" w:hAnsiTheme="majorEastAsia"/>
+          <w:rFonts w:asciiTheme="majorEastAsia" w:eastAsiaTheme="majorEastAsia" w:hAnsiTheme="majorEastAsia" w:hint="eastAsia"/>
           <w:color w:val="000000"/>
         </w:rPr>
         <w:t xml:space="preserve"> </w:t>
@@ -2328,7 +2272,7 @@
       <w:proofErr w:type="spellStart"/>
       <w:r>
         <w:rPr>
-          <w:rFonts w:asciiTheme="majorEastAsia" w:eastAsiaTheme="majorEastAsia" w:hAnsiTheme="majorEastAsia"/>
+          <w:rFonts w:asciiTheme="majorEastAsia" w:eastAsiaTheme="majorEastAsia" w:hAnsiTheme="majorEastAsia" w:hint="eastAsia"/>
           <w:color w:val="000000"/>
         </w:rPr>
         <w:t>Attributes</w:t>
@@ -2337,9 +2281,7 @@
     </w:p>
     <w:tbl>
       <w:tblPr>
-        <w:tblStyle w:val="a7"/>
         <w:tblW w:w="9015" w:type="dxa"/>
-        <w:tblInd w:w="0" w:type="dxa"/>
         <w:tblBorders>
           <w:top w:val="single" w:sz="8" w:space="0" w:color="000000"/>
           <w:left w:val="single" w:sz="8" w:space="0" w:color="000000"/>
@@ -2360,6 +2302,12 @@
         <w:tc>
           <w:tcPr>
             <w:tcW w:w="2370" w:type="dxa"/>
+            <w:tcBorders>
+              <w:top w:val="single" w:sz="8" w:space="0" w:color="000000"/>
+              <w:left w:val="single" w:sz="8" w:space="0" w:color="000000"/>
+              <w:bottom w:val="single" w:sz="8" w:space="0" w:color="000000"/>
+              <w:right w:val="single" w:sz="8" w:space="0" w:color="000000"/>
+            </w:tcBorders>
             <w:shd w:val="clear" w:color="auto" w:fill="4A86E8"/>
             <w:tcMar>
               <w:top w:w="100" w:type="dxa"/>
@@ -2367,19 +2315,20 @@
               <w:bottom w:w="100" w:type="dxa"/>
               <w:right w:w="100" w:type="dxa"/>
             </w:tcMar>
-          </w:tcPr>
-          <w:p>
-            <w:pPr>
-              <w:widowControl w:val="0"/>
-              <w:spacing w:line="240" w:lineRule="auto"/>
-              <w:rPr>
-                <w:rFonts w:asciiTheme="majorEastAsia" w:eastAsiaTheme="majorEastAsia" w:hAnsiTheme="majorEastAsia"/>
-              </w:rPr>
-            </w:pPr>
-            <w:proofErr w:type="spellStart"/>
-            <w:r>
-              <w:rPr>
-                <w:rFonts w:asciiTheme="majorEastAsia" w:eastAsiaTheme="majorEastAsia" w:hAnsiTheme="majorEastAsia"/>
+            <w:hideMark/>
+          </w:tcPr>
+          <w:p>
+            <w:pPr>
+              <w:widowControl w:val="0"/>
+              <w:spacing w:line="240" w:lineRule="auto"/>
+              <w:rPr>
+                <w:rFonts w:asciiTheme="majorEastAsia" w:eastAsiaTheme="majorEastAsia" w:hAnsiTheme="majorEastAsia" w:hint="eastAsia"/>
+              </w:rPr>
+            </w:pPr>
+            <w:proofErr w:type="spellStart"/>
+            <w:r>
+              <w:rPr>
+                <w:rFonts w:asciiTheme="majorEastAsia" w:eastAsiaTheme="majorEastAsia" w:hAnsiTheme="majorEastAsia" w:hint="eastAsia"/>
               </w:rPr>
               <w:t>Concept</w:t>
             </w:r>
@@ -2389,6 +2338,12 @@
         <w:tc>
           <w:tcPr>
             <w:tcW w:w="2115" w:type="dxa"/>
+            <w:tcBorders>
+              <w:top w:val="single" w:sz="8" w:space="0" w:color="000000"/>
+              <w:left w:val="single" w:sz="8" w:space="0" w:color="000000"/>
+              <w:bottom w:val="single" w:sz="8" w:space="0" w:color="000000"/>
+              <w:right w:val="single" w:sz="8" w:space="0" w:color="000000"/>
+            </w:tcBorders>
             <w:shd w:val="clear" w:color="auto" w:fill="4A86E8"/>
             <w:tcMar>
               <w:top w:w="100" w:type="dxa"/>
@@ -2396,19 +2351,20 @@
               <w:bottom w:w="100" w:type="dxa"/>
               <w:right w:w="100" w:type="dxa"/>
             </w:tcMar>
-          </w:tcPr>
-          <w:p>
-            <w:pPr>
-              <w:widowControl w:val="0"/>
-              <w:spacing w:line="240" w:lineRule="auto"/>
-              <w:rPr>
-                <w:rFonts w:asciiTheme="majorEastAsia" w:eastAsiaTheme="majorEastAsia" w:hAnsiTheme="majorEastAsia"/>
-              </w:rPr>
-            </w:pPr>
-            <w:proofErr w:type="spellStart"/>
-            <w:r>
-              <w:rPr>
-                <w:rFonts w:asciiTheme="majorEastAsia" w:eastAsiaTheme="majorEastAsia" w:hAnsiTheme="majorEastAsia"/>
+            <w:hideMark/>
+          </w:tcPr>
+          <w:p>
+            <w:pPr>
+              <w:widowControl w:val="0"/>
+              <w:spacing w:line="240" w:lineRule="auto"/>
+              <w:rPr>
+                <w:rFonts w:asciiTheme="majorEastAsia" w:eastAsiaTheme="majorEastAsia" w:hAnsiTheme="majorEastAsia" w:hint="eastAsia"/>
+              </w:rPr>
+            </w:pPr>
+            <w:proofErr w:type="spellStart"/>
+            <w:r>
+              <w:rPr>
+                <w:rFonts w:asciiTheme="majorEastAsia" w:eastAsiaTheme="majorEastAsia" w:hAnsiTheme="majorEastAsia" w:hint="eastAsia"/>
               </w:rPr>
               <w:t>Attributes</w:t>
             </w:r>
@@ -2418,6 +2374,12 @@
         <w:tc>
           <w:tcPr>
             <w:tcW w:w="4530" w:type="dxa"/>
+            <w:tcBorders>
+              <w:top w:val="single" w:sz="8" w:space="0" w:color="000000"/>
+              <w:left w:val="single" w:sz="8" w:space="0" w:color="000000"/>
+              <w:bottom w:val="single" w:sz="8" w:space="0" w:color="000000"/>
+              <w:right w:val="single" w:sz="8" w:space="0" w:color="000000"/>
+            </w:tcBorders>
             <w:shd w:val="clear" w:color="auto" w:fill="4A86E8"/>
             <w:tcMar>
               <w:top w:w="100" w:type="dxa"/>
@@ -2425,33 +2387,34 @@
               <w:bottom w:w="100" w:type="dxa"/>
               <w:right w:w="100" w:type="dxa"/>
             </w:tcMar>
-          </w:tcPr>
-          <w:p>
-            <w:pPr>
-              <w:widowControl w:val="0"/>
-              <w:spacing w:line="240" w:lineRule="auto"/>
-              <w:rPr>
-                <w:rFonts w:asciiTheme="majorEastAsia" w:eastAsiaTheme="majorEastAsia" w:hAnsiTheme="majorEastAsia"/>
-              </w:rPr>
-            </w:pPr>
-            <w:proofErr w:type="spellStart"/>
-            <w:r>
-              <w:rPr>
-                <w:rFonts w:asciiTheme="majorEastAsia" w:eastAsiaTheme="majorEastAsia" w:hAnsiTheme="majorEastAsia"/>
+            <w:hideMark/>
+          </w:tcPr>
+          <w:p>
+            <w:pPr>
+              <w:widowControl w:val="0"/>
+              <w:spacing w:line="240" w:lineRule="auto"/>
+              <w:rPr>
+                <w:rFonts w:asciiTheme="majorEastAsia" w:eastAsiaTheme="majorEastAsia" w:hAnsiTheme="majorEastAsia" w:hint="eastAsia"/>
+              </w:rPr>
+            </w:pPr>
+            <w:proofErr w:type="spellStart"/>
+            <w:r>
+              <w:rPr>
+                <w:rFonts w:asciiTheme="majorEastAsia" w:eastAsiaTheme="majorEastAsia" w:hAnsiTheme="majorEastAsia" w:hint="eastAsia"/>
               </w:rPr>
               <w:t>Attribute</w:t>
             </w:r>
             <w:proofErr w:type="spellEnd"/>
             <w:r>
               <w:rPr>
-                <w:rFonts w:asciiTheme="majorEastAsia" w:eastAsiaTheme="majorEastAsia" w:hAnsiTheme="majorEastAsia"/>
+                <w:rFonts w:asciiTheme="majorEastAsia" w:eastAsiaTheme="majorEastAsia" w:hAnsiTheme="majorEastAsia" w:hint="eastAsia"/>
               </w:rPr>
               <w:t xml:space="preserve"> </w:t>
             </w:r>
             <w:proofErr w:type="spellStart"/>
             <w:r>
               <w:rPr>
-                <w:rFonts w:asciiTheme="majorEastAsia" w:eastAsiaTheme="majorEastAsia" w:hAnsiTheme="majorEastAsia"/>
+                <w:rFonts w:asciiTheme="majorEastAsia" w:eastAsiaTheme="majorEastAsia" w:hAnsiTheme="majorEastAsia" w:hint="eastAsia"/>
               </w:rPr>
               <w:t>Description</w:t>
             </w:r>
@@ -2467,13 +2430,19 @@
           <w:tcPr>
             <w:tcW w:w="2370" w:type="dxa"/>
             <w:vMerge w:val="restart"/>
-            <w:shd w:val="clear" w:color="auto" w:fill="auto"/>
-            <w:tcMar>
-              <w:top w:w="100" w:type="dxa"/>
-              <w:left w:w="100" w:type="dxa"/>
-              <w:bottom w:w="100" w:type="dxa"/>
-              <w:right w:w="100" w:type="dxa"/>
-            </w:tcMar>
+            <w:tcBorders>
+              <w:top w:val="single" w:sz="8" w:space="0" w:color="000000"/>
+              <w:left w:val="single" w:sz="8" w:space="0" w:color="000000"/>
+              <w:bottom w:val="single" w:sz="8" w:space="0" w:color="000000"/>
+              <w:right w:val="single" w:sz="8" w:space="0" w:color="000000"/>
+            </w:tcBorders>
+            <w:tcMar>
+              <w:top w:w="100" w:type="dxa"/>
+              <w:left w:w="100" w:type="dxa"/>
+              <w:bottom w:w="100" w:type="dxa"/>
+              <w:right w:w="100" w:type="dxa"/>
+            </w:tcMar>
+            <w:hideMark/>
           </w:tcPr>
           <w:p>
             <w:pPr>
@@ -2502,20 +2471,26 @@
         <w:tc>
           <w:tcPr>
             <w:tcW w:w="2115" w:type="dxa"/>
-            <w:shd w:val="clear" w:color="auto" w:fill="auto"/>
-            <w:tcMar>
-              <w:top w:w="100" w:type="dxa"/>
-              <w:left w:w="100" w:type="dxa"/>
-              <w:bottom w:w="100" w:type="dxa"/>
-              <w:right w:w="100" w:type="dxa"/>
-            </w:tcMar>
-          </w:tcPr>
-          <w:p>
-            <w:pPr>
-              <w:widowControl w:val="0"/>
-              <w:spacing w:line="240" w:lineRule="auto"/>
-              <w:rPr>
-                <w:rFonts w:asciiTheme="majorEastAsia" w:eastAsiaTheme="majorEastAsia" w:hAnsiTheme="majorEastAsia"/>
+            <w:tcBorders>
+              <w:top w:val="single" w:sz="8" w:space="0" w:color="000000"/>
+              <w:left w:val="single" w:sz="8" w:space="0" w:color="000000"/>
+              <w:bottom w:val="single" w:sz="8" w:space="0" w:color="000000"/>
+              <w:right w:val="single" w:sz="8" w:space="0" w:color="000000"/>
+            </w:tcBorders>
+            <w:tcMar>
+              <w:top w:w="100" w:type="dxa"/>
+              <w:left w:w="100" w:type="dxa"/>
+              <w:bottom w:w="100" w:type="dxa"/>
+              <w:right w:w="100" w:type="dxa"/>
+            </w:tcMar>
+            <w:hideMark/>
+          </w:tcPr>
+          <w:p>
+            <w:pPr>
+              <w:widowControl w:val="0"/>
+              <w:spacing w:line="240" w:lineRule="auto"/>
+              <w:rPr>
+                <w:rFonts w:asciiTheme="majorEastAsia" w:eastAsiaTheme="majorEastAsia" w:hAnsiTheme="majorEastAsia" w:hint="eastAsia"/>
               </w:rPr>
             </w:pPr>
             <w:proofErr w:type="spellStart"/>
@@ -2531,13 +2506,19 @@
         <w:tc>
           <w:tcPr>
             <w:tcW w:w="4530" w:type="dxa"/>
-            <w:shd w:val="clear" w:color="auto" w:fill="auto"/>
-            <w:tcMar>
-              <w:top w:w="100" w:type="dxa"/>
-              <w:left w:w="100" w:type="dxa"/>
-              <w:bottom w:w="100" w:type="dxa"/>
-              <w:right w:w="100" w:type="dxa"/>
-            </w:tcMar>
+            <w:tcBorders>
+              <w:top w:val="single" w:sz="8" w:space="0" w:color="000000"/>
+              <w:left w:val="single" w:sz="8" w:space="0" w:color="000000"/>
+              <w:bottom w:val="single" w:sz="8" w:space="0" w:color="000000"/>
+              <w:right w:val="single" w:sz="8" w:space="0" w:color="000000"/>
+            </w:tcBorders>
+            <w:tcMar>
+              <w:top w:w="100" w:type="dxa"/>
+              <w:left w:w="100" w:type="dxa"/>
+              <w:bottom w:w="100" w:type="dxa"/>
+              <w:right w:w="100" w:type="dxa"/>
+            </w:tcMar>
+            <w:hideMark/>
           </w:tcPr>
           <w:p>
             <w:pPr>
@@ -2578,20 +2559,19 @@
           <w:tcPr>
             <w:tcW w:w="2370" w:type="dxa"/>
             <w:vMerge/>
-            <w:shd w:val="clear" w:color="auto" w:fill="auto"/>
-            <w:tcMar>
-              <w:top w:w="100" w:type="dxa"/>
-              <w:left w:w="100" w:type="dxa"/>
-              <w:bottom w:w="100" w:type="dxa"/>
-              <w:right w:w="100" w:type="dxa"/>
-            </w:tcMar>
-          </w:tcPr>
-          <w:p>
-            <w:pPr>
-              <w:widowControl w:val="0"/>
-              <w:spacing w:line="240" w:lineRule="auto"/>
-              <w:rPr>
-                <w:rFonts w:asciiTheme="majorEastAsia" w:eastAsiaTheme="majorEastAsia" w:hAnsiTheme="majorEastAsia" w:hint="eastAsia"/>
+            <w:tcBorders>
+              <w:top w:val="single" w:sz="8" w:space="0" w:color="000000"/>
+              <w:left w:val="single" w:sz="8" w:space="0" w:color="000000"/>
+              <w:bottom w:val="single" w:sz="8" w:space="0" w:color="000000"/>
+              <w:right w:val="single" w:sz="8" w:space="0" w:color="000000"/>
+            </w:tcBorders>
+            <w:vAlign w:val="center"/>
+            <w:hideMark/>
+          </w:tcPr>
+          <w:p>
+            <w:pPr>
+              <w:rPr>
+                <w:rFonts w:asciiTheme="majorEastAsia" w:eastAsiaTheme="majorEastAsia" w:hAnsiTheme="majorEastAsia"/>
               </w:rPr>
             </w:pPr>
           </w:p>
@@ -2599,13 +2579,19 @@
         <w:tc>
           <w:tcPr>
             <w:tcW w:w="2115" w:type="dxa"/>
-            <w:shd w:val="clear" w:color="auto" w:fill="auto"/>
-            <w:tcMar>
-              <w:top w:w="100" w:type="dxa"/>
-              <w:left w:w="100" w:type="dxa"/>
-              <w:bottom w:w="100" w:type="dxa"/>
-              <w:right w:w="100" w:type="dxa"/>
-            </w:tcMar>
+            <w:tcBorders>
+              <w:top w:val="single" w:sz="8" w:space="0" w:color="000000"/>
+              <w:left w:val="single" w:sz="8" w:space="0" w:color="000000"/>
+              <w:bottom w:val="single" w:sz="8" w:space="0" w:color="000000"/>
+              <w:right w:val="single" w:sz="8" w:space="0" w:color="000000"/>
+            </w:tcBorders>
+            <w:tcMar>
+              <w:top w:w="100" w:type="dxa"/>
+              <w:left w:w="100" w:type="dxa"/>
+              <w:bottom w:w="100" w:type="dxa"/>
+              <w:right w:w="100" w:type="dxa"/>
+            </w:tcMar>
+            <w:hideMark/>
           </w:tcPr>
           <w:p>
             <w:pPr>
@@ -2626,13 +2612,19 @@
         <w:tc>
           <w:tcPr>
             <w:tcW w:w="4530" w:type="dxa"/>
-            <w:shd w:val="clear" w:color="auto" w:fill="auto"/>
-            <w:tcMar>
-              <w:top w:w="100" w:type="dxa"/>
-              <w:left w:w="100" w:type="dxa"/>
-              <w:bottom w:w="100" w:type="dxa"/>
-              <w:right w:w="100" w:type="dxa"/>
-            </w:tcMar>
+            <w:tcBorders>
+              <w:top w:val="single" w:sz="8" w:space="0" w:color="000000"/>
+              <w:left w:val="single" w:sz="8" w:space="0" w:color="000000"/>
+              <w:bottom w:val="single" w:sz="8" w:space="0" w:color="000000"/>
+              <w:right w:val="single" w:sz="8" w:space="0" w:color="000000"/>
+            </w:tcBorders>
+            <w:tcMar>
+              <w:top w:w="100" w:type="dxa"/>
+              <w:left w:w="100" w:type="dxa"/>
+              <w:bottom w:w="100" w:type="dxa"/>
+              <w:right w:w="100" w:type="dxa"/>
+            </w:tcMar>
+            <w:hideMark/>
           </w:tcPr>
           <w:p>
             <w:pPr>
@@ -2686,26 +2678,32 @@
         <w:tc>
           <w:tcPr>
             <w:tcW w:w="2370" w:type="dxa"/>
-            <w:shd w:val="clear" w:color="auto" w:fill="auto"/>
-            <w:tcMar>
-              <w:top w:w="100" w:type="dxa"/>
-              <w:left w:w="100" w:type="dxa"/>
-              <w:bottom w:w="100" w:type="dxa"/>
-              <w:right w:w="100" w:type="dxa"/>
-            </w:tcMar>
-          </w:tcPr>
-          <w:p>
-            <w:pPr>
-              <w:widowControl w:val="0"/>
-              <w:spacing w:line="240" w:lineRule="auto"/>
-              <w:rPr>
-                <w:rFonts w:asciiTheme="minorEastAsia" w:hAnsiTheme="minorEastAsia"/>
-              </w:rPr>
-            </w:pPr>
-            <w:r>
+            <w:tcBorders>
+              <w:top w:val="single" w:sz="8" w:space="0" w:color="000000"/>
+              <w:left w:val="single" w:sz="8" w:space="0" w:color="000000"/>
+              <w:bottom w:val="single" w:sz="8" w:space="0" w:color="000000"/>
+              <w:right w:val="single" w:sz="8" w:space="0" w:color="000000"/>
+            </w:tcBorders>
+            <w:tcMar>
+              <w:top w:w="100" w:type="dxa"/>
+              <w:left w:w="100" w:type="dxa"/>
+              <w:bottom w:w="100" w:type="dxa"/>
+              <w:right w:w="100" w:type="dxa"/>
+            </w:tcMar>
+            <w:hideMark/>
+          </w:tcPr>
+          <w:p>
+            <w:pPr>
+              <w:widowControl w:val="0"/>
+              <w:spacing w:line="240" w:lineRule="auto"/>
               <w:rPr>
                 <w:rFonts w:asciiTheme="minorEastAsia" w:hAnsiTheme="minorEastAsia" w:hint="eastAsia"/>
               </w:rPr>
+            </w:pPr>
+            <w:r>
+              <w:rPr>
+                <w:rFonts w:asciiTheme="minorEastAsia" w:hAnsiTheme="minorEastAsia" w:hint="eastAsia"/>
+              </w:rPr>
               <w:t xml:space="preserve">UI </w:t>
             </w:r>
             <w:proofErr w:type="spellStart"/>
@@ -2721,27 +2719,33 @@
         <w:tc>
           <w:tcPr>
             <w:tcW w:w="2115" w:type="dxa"/>
-            <w:shd w:val="clear" w:color="auto" w:fill="auto"/>
-            <w:tcMar>
-              <w:top w:w="100" w:type="dxa"/>
-              <w:left w:w="100" w:type="dxa"/>
-              <w:bottom w:w="100" w:type="dxa"/>
-              <w:right w:w="100" w:type="dxa"/>
-            </w:tcMar>
-          </w:tcPr>
-          <w:p>
-            <w:pPr>
-              <w:widowControl w:val="0"/>
-              <w:spacing w:line="240" w:lineRule="auto"/>
-              <w:rPr>
-                <w:rFonts w:asciiTheme="minorEastAsia" w:hAnsiTheme="minorEastAsia"/>
-              </w:rPr>
-            </w:pPr>
-            <w:proofErr w:type="spellStart"/>
-            <w:r>
+            <w:tcBorders>
+              <w:top w:val="single" w:sz="8" w:space="0" w:color="000000"/>
+              <w:left w:val="single" w:sz="8" w:space="0" w:color="000000"/>
+              <w:bottom w:val="single" w:sz="8" w:space="0" w:color="000000"/>
+              <w:right w:val="single" w:sz="8" w:space="0" w:color="000000"/>
+            </w:tcBorders>
+            <w:tcMar>
+              <w:top w:w="100" w:type="dxa"/>
+              <w:left w:w="100" w:type="dxa"/>
+              <w:bottom w:w="100" w:type="dxa"/>
+              <w:right w:w="100" w:type="dxa"/>
+            </w:tcMar>
+            <w:hideMark/>
+          </w:tcPr>
+          <w:p>
+            <w:pPr>
+              <w:widowControl w:val="0"/>
+              <w:spacing w:line="240" w:lineRule="auto"/>
               <w:rPr>
                 <w:rFonts w:asciiTheme="minorEastAsia" w:hAnsiTheme="minorEastAsia" w:hint="eastAsia"/>
               </w:rPr>
+            </w:pPr>
+            <w:proofErr w:type="spellStart"/>
+            <w:r>
+              <w:rPr>
+                <w:rFonts w:asciiTheme="minorEastAsia" w:hAnsiTheme="minorEastAsia" w:hint="eastAsia"/>
+              </w:rPr>
               <w:t>authority</w:t>
             </w:r>
             <w:proofErr w:type="spellEnd"/>
@@ -2750,13 +2754,19 @@
         <w:tc>
           <w:tcPr>
             <w:tcW w:w="4530" w:type="dxa"/>
-            <w:shd w:val="clear" w:color="auto" w:fill="auto"/>
-            <w:tcMar>
-              <w:top w:w="100" w:type="dxa"/>
-              <w:left w:w="100" w:type="dxa"/>
-              <w:bottom w:w="100" w:type="dxa"/>
-              <w:right w:w="100" w:type="dxa"/>
-            </w:tcMar>
+            <w:tcBorders>
+              <w:top w:val="single" w:sz="8" w:space="0" w:color="000000"/>
+              <w:left w:val="single" w:sz="8" w:space="0" w:color="000000"/>
+              <w:bottom w:val="single" w:sz="8" w:space="0" w:color="000000"/>
+              <w:right w:val="single" w:sz="8" w:space="0" w:color="000000"/>
+            </w:tcBorders>
+            <w:tcMar>
+              <w:top w:w="100" w:type="dxa"/>
+              <w:left w:w="100" w:type="dxa"/>
+              <w:bottom w:w="100" w:type="dxa"/>
+              <w:right w:w="100" w:type="dxa"/>
+            </w:tcMar>
+            <w:hideMark/>
           </w:tcPr>
           <w:p>
             <w:pPr>
@@ -2781,13 +2791,13 @@
         <w:pStyle w:val="a4"/>
         <w:spacing w:line="240" w:lineRule="auto"/>
         <w:rPr>
-          <w:rFonts w:asciiTheme="minorEastAsia" w:eastAsiaTheme="minorEastAsia" w:hAnsiTheme="minorEastAsia"/>
+          <w:rFonts w:asciiTheme="minorEastAsia" w:eastAsiaTheme="minorEastAsia" w:hAnsiTheme="minorEastAsia" w:hint="eastAsia"/>
           <w:color w:val="000000"/>
         </w:rPr>
       </w:pPr>
-      <w:bookmarkStart w:id="5" w:name="_npggnolmpmw4" w:colFirst="0" w:colLast="0"/>
-      <w:bookmarkStart w:id="6" w:name="_8rakjt14b2p6" w:colFirst="0" w:colLast="0"/>
-      <w:bookmarkStart w:id="7" w:name="_f6js4vm1agrc" w:colFirst="0" w:colLast="0"/>
+      <w:bookmarkStart w:id="5" w:name="_npggnolmpmw4"/>
+      <w:bookmarkStart w:id="6" w:name="_8rakjt14b2p6"/>
+      <w:bookmarkStart w:id="7" w:name="_f6js4vm1agrc"/>
       <w:bookmarkEnd w:id="5"/>
       <w:bookmarkEnd w:id="6"/>
       <w:bookmarkEnd w:id="7"/>
@@ -2797,14 +2807,14 @@
         <w:pStyle w:val="a4"/>
         <w:spacing w:line="240" w:lineRule="auto"/>
         <w:rPr>
-          <w:rFonts w:asciiTheme="minorEastAsia" w:eastAsiaTheme="minorEastAsia" w:hAnsiTheme="minorEastAsia"/>
+          <w:rFonts w:asciiTheme="minorEastAsia" w:eastAsiaTheme="minorEastAsia" w:hAnsiTheme="minorEastAsia" w:hint="eastAsia"/>
           <w:color w:val="000000"/>
         </w:rPr>
       </w:pPr>
       <w:proofErr w:type="spellStart"/>
       <w:r>
         <w:rPr>
-          <w:rFonts w:asciiTheme="minorEastAsia" w:eastAsiaTheme="minorEastAsia" w:hAnsiTheme="minorEastAsia"/>
+          <w:rFonts w:asciiTheme="minorEastAsia" w:eastAsiaTheme="minorEastAsia" w:hAnsiTheme="minorEastAsia" w:hint="eastAsia"/>
           <w:color w:val="000000"/>
         </w:rPr>
         <w:t>Domain</w:t>
@@ -2812,7 +2822,7 @@
       <w:proofErr w:type="spellEnd"/>
       <w:r>
         <w:rPr>
-          <w:rFonts w:asciiTheme="minorEastAsia" w:eastAsiaTheme="minorEastAsia" w:hAnsiTheme="minorEastAsia"/>
+          <w:rFonts w:asciiTheme="minorEastAsia" w:eastAsiaTheme="minorEastAsia" w:hAnsiTheme="minorEastAsia" w:hint="eastAsia"/>
           <w:color w:val="000000"/>
         </w:rPr>
         <w:t xml:space="preserve"> </w:t>
@@ -2820,29 +2830,35 @@
       <w:proofErr w:type="spellStart"/>
       <w:r>
         <w:rPr>
-          <w:rFonts w:asciiTheme="minorEastAsia" w:eastAsiaTheme="minorEastAsia" w:hAnsiTheme="minorEastAsia"/>
+          <w:rFonts w:asciiTheme="minorEastAsia" w:eastAsiaTheme="minorEastAsia" w:hAnsiTheme="minorEastAsia" w:hint="eastAsia"/>
           <w:color w:val="000000"/>
         </w:rPr>
         <w:t>Model</w:t>
       </w:r>
-      <w:bookmarkStart w:id="8" w:name="_dfla8illp7b9" w:colFirst="0" w:colLast="0"/>
-      <w:bookmarkStart w:id="9" w:name="_c25w0phs78hm" w:colFirst="0" w:colLast="0"/>
-      <w:bookmarkStart w:id="10" w:name="_tday1xmuslti" w:colFirst="0" w:colLast="0"/>
+      <w:bookmarkStart w:id="8" w:name="_dfla8illp7b9"/>
+      <w:bookmarkStart w:id="9" w:name="_c25w0phs78hm"/>
+      <w:bookmarkStart w:id="10" w:name="_tday1xmuslti"/>
       <w:bookmarkEnd w:id="8"/>
       <w:bookmarkEnd w:id="9"/>
       <w:bookmarkEnd w:id="10"/>
       <w:proofErr w:type="spellEnd"/>
+    </w:p>
+    <w:p>
+      <w:pPr>
+        <w:rPr>
+          <w:rFonts w:hint="eastAsia"/>
+        </w:rPr>
+      </w:pPr>
       <w:r>
         <w:rPr>
-          <w:rFonts w:asciiTheme="minorEastAsia" w:eastAsiaTheme="minorEastAsia" w:hAnsiTheme="minorEastAsia"/>
           <w:noProof/>
-          <w:color w:val="000000"/>
+          <w:lang w:val="ko-KR"/>
         </w:rPr>
         <w:drawing>
-          <wp:inline distT="0" distB="0" distL="0" distR="0" wp14:anchorId="24BDA63C" wp14:editId="298745FA">
-            <wp:extent cx="4991100" cy="4038600"/>
-            <wp:effectExtent l="0" t="0" r="0" b="0"/>
-            <wp:docPr id="4" name="그림 4"/>
+          <wp:inline distT="0" distB="0" distL="0" distR="0" wp14:anchorId="1AE8DE87" wp14:editId="4257BA95">
+            <wp:extent cx="4991100" cy="3876675"/>
+            <wp:effectExtent l="0" t="0" r="0" b="9525"/>
+            <wp:docPr id="1" name="그림 1"/>
             <wp:cNvGraphicFramePr>
               <a:graphicFrameLocks xmlns:a="http://schemas.openxmlformats.org/drawingml/2006/main" noChangeAspect="1"/>
             </wp:cNvGraphicFramePr>
@@ -2850,7 +2866,7 @@
               <a:graphicData uri="http://schemas.openxmlformats.org/drawingml/2006/picture">
                 <pic:pic xmlns:pic="http://schemas.openxmlformats.org/drawingml/2006/picture">
                   <pic:nvPicPr>
-                    <pic:cNvPr id="0" name="Picture 3"/>
+                    <pic:cNvPr id="0" name="그림 2"/>
                     <pic:cNvPicPr>
                       <a:picLocks noChangeAspect="1" noChangeArrowheads="1"/>
                     </pic:cNvPicPr>
@@ -2871,7 +2887,7 @@
                   <pic:spPr bwMode="auto">
                     <a:xfrm>
                       <a:off x="0" y="0"/>
-                      <a:ext cx="4991100" cy="4038600"/>
+                      <a:ext cx="4991100" cy="3876675"/>
                     </a:xfrm>
                     <a:prstGeom prst="rect">
                       <a:avLst/>
@@ -3503,6 +3519,7 @@
     <w:name w:val="Title"/>
     <w:basedOn w:val="a"/>
     <w:next w:val="a"/>
+    <w:link w:val="Char"/>
     <w:uiPriority w:val="10"/>
     <w:qFormat/>
     <w:pPr>
@@ -3519,6 +3536,7 @@
     <w:name w:val="Subtitle"/>
     <w:basedOn w:val="a"/>
     <w:next w:val="a"/>
+    <w:link w:val="Char0"/>
     <w:uiPriority w:val="11"/>
     <w:qFormat/>
     <w:pPr>
@@ -3575,7 +3593,7 @@
   <w:style w:type="paragraph" w:styleId="a8">
     <w:name w:val="header"/>
     <w:basedOn w:val="a"/>
-    <w:link w:val="Char"/>
+    <w:link w:val="Char1"/>
     <w:uiPriority w:val="99"/>
     <w:unhideWhenUsed/>
     <w:rsid w:val="00815EA8"/>
@@ -3587,7 +3605,7 @@
       <w:snapToGrid w:val="0"/>
     </w:pPr>
   </w:style>
-  <w:style w:type="character" w:customStyle="1" w:styleId="Char">
+  <w:style w:type="character" w:customStyle="1" w:styleId="Char1">
     <w:name w:val="머리글 Char"/>
     <w:basedOn w:val="a0"/>
     <w:link w:val="a8"/>
@@ -3597,7 +3615,7 @@
   <w:style w:type="paragraph" w:styleId="a9">
     <w:name w:val="footer"/>
     <w:basedOn w:val="a"/>
-    <w:link w:val="Char0"/>
+    <w:link w:val="Char2"/>
     <w:uiPriority w:val="99"/>
     <w:unhideWhenUsed/>
     <w:rsid w:val="00815EA8"/>
@@ -3609,12 +3627,36 @@
       <w:snapToGrid w:val="0"/>
     </w:pPr>
   </w:style>
-  <w:style w:type="character" w:customStyle="1" w:styleId="Char0">
+  <w:style w:type="character" w:customStyle="1" w:styleId="Char2">
     <w:name w:val="바닥글 Char"/>
     <w:basedOn w:val="a0"/>
     <w:link w:val="a9"/>
     <w:uiPriority w:val="99"/>
     <w:rsid w:val="00815EA8"/>
+  </w:style>
+  <w:style w:type="character" w:customStyle="1" w:styleId="Char">
+    <w:name w:val="제목 Char"/>
+    <w:basedOn w:val="a0"/>
+    <w:link w:val="a3"/>
+    <w:uiPriority w:val="10"/>
+    <w:rsid w:val="00790F64"/>
+    <w:rPr>
+      <w:sz w:val="52"/>
+      <w:szCs w:val="52"/>
+    </w:rPr>
+  </w:style>
+  <w:style w:type="character" w:customStyle="1" w:styleId="Char0">
+    <w:name w:val="부제 Char"/>
+    <w:basedOn w:val="a0"/>
+    <w:link w:val="a4"/>
+    <w:uiPriority w:val="11"/>
+    <w:rsid w:val="00790F64"/>
+    <w:rPr>
+      <w:rFonts w:eastAsia="Arial"/>
+      <w:color w:val="666666"/>
+      <w:sz w:val="30"/>
+      <w:szCs w:val="30"/>
+    </w:rPr>
   </w:style>
 </w:styles>
 </file>

</xml_diff>